<commit_message>
2.2.1 Finished for now
</commit_message>
<xml_diff>
--- a/Документация/Дипломна работа.docx
+++ b/Документация/Дипломна работа.docx
@@ -6696,99 +6696,6 @@
         </w:rPr>
         <w:t>В нашето изключително силно компютърно-ориентирано общество е от изключителна важност ползите и предимствата от проекти като този да достигат до възможно най-голяма аудитория, най-вече от хора извън ИТ индустрията, която е една от основните му цели – по интерактивен и изключително прост за представяне начин да запознае възможно най-много хора със света на вградените системи и програмирането.</w:t>
       </w:r>
-      <w:r>
-        <w:rPr>
-          <w:rFonts w:ascii="Times New Roman" w:hAnsi="Times New Roman"/>
-          <w:color w:val="000000"/>
-          <w:sz w:val="24"/>
-          <w:szCs w:val="24"/>
-          <w:lang w:val="en-US"/>
-        </w:rPr>
-        <w:t>[2]</w:t>
-      </w:r>
-      <w:r>
-        <w:rPr>
-          <w:rFonts w:ascii="Times New Roman" w:hAnsi="Times New Roman"/>
-          <w:color w:val="000000"/>
-          <w:sz w:val="24"/>
-          <w:szCs w:val="24"/>
-        </w:rPr>
-        <w:t xml:space="preserve"> От 2008 година до сега</w:t>
-      </w:r>
-      <w:r>
-        <w:rPr>
-          <w:rFonts w:ascii="Times New Roman" w:hAnsi="Times New Roman"/>
-          <w:color w:val="000000"/>
-          <w:sz w:val="24"/>
-          <w:szCs w:val="24"/>
-          <w:lang w:val="en-US"/>
-        </w:rPr>
-        <w:t xml:space="preserve"> </w:t>
-      </w:r>
-      <w:r>
-        <w:rPr>
-          <w:rFonts w:ascii="Times New Roman" w:hAnsi="Times New Roman"/>
-          <w:color w:val="000000"/>
-          <w:sz w:val="24"/>
-          <w:szCs w:val="24"/>
-        </w:rPr>
-        <w:t xml:space="preserve">се наблюдава постоянен растеж на броят </w:t>
-      </w:r>
-      <w:r>
-        <w:rPr>
-          <w:rFonts w:ascii="Times New Roman" w:hAnsi="Times New Roman"/>
-          <w:color w:val="000000"/>
-          <w:sz w:val="24"/>
-          <w:szCs w:val="24"/>
-        </w:rPr>
-        <w:t xml:space="preserve">индустриални </w:t>
-      </w:r>
-      <w:r>
-        <w:rPr>
-          <w:rFonts w:ascii="Times New Roman" w:hAnsi="Times New Roman"/>
-          <w:color w:val="000000"/>
-          <w:sz w:val="24"/>
-          <w:szCs w:val="24"/>
-        </w:rPr>
-        <w:t>роботи с приблизително 14</w:t>
-      </w:r>
-      <w:r>
-        <w:rPr>
-          <w:rFonts w:ascii="Times New Roman" w:hAnsi="Times New Roman"/>
-          <w:color w:val="000000"/>
-          <w:sz w:val="24"/>
-          <w:szCs w:val="24"/>
-          <w:lang w:val="en-US"/>
-        </w:rPr>
-        <w:t xml:space="preserve">% </w:t>
-      </w:r>
-      <w:r>
-        <w:rPr>
-          <w:rFonts w:ascii="Times New Roman" w:hAnsi="Times New Roman"/>
-          <w:color w:val="000000"/>
-          <w:sz w:val="24"/>
-          <w:szCs w:val="24"/>
-        </w:rPr>
-        <w:t xml:space="preserve">на година като според проучване във Франкфурт, 30.05.2018, проведено във 7 държави сред около 7000 работници  близо 70 процента от </w:t>
-      </w:r>
-      <w:r>
-        <w:rPr>
-          <w:rFonts w:ascii="Times New Roman" w:hAnsi="Times New Roman"/>
-          <w:color w:val="000000"/>
-          <w:sz w:val="24"/>
-          <w:szCs w:val="24"/>
-        </w:rPr>
-        <w:t xml:space="preserve">тях </w:t>
-      </w:r>
-      <w:r>
-        <w:rPr>
-          <w:rFonts w:ascii="Times New Roman" w:hAnsi="Times New Roman"/>
-          <w:color w:val="000000"/>
-          <w:sz w:val="24"/>
-          <w:szCs w:val="24"/>
-        </w:rPr>
-        <w:t>вярват, че по засиленото използване на роботи и автоматизацията предлагат възможност за повишаване броят на работни позиции изискващи повече знания и умения.</w:t>
-      </w:r>
     </w:p>
     <w:p>
       <w:pPr>
@@ -6800,25 +6707,27 @@
           <w:color w:val="000000"/>
           <w:sz w:val="24"/>
           <w:szCs w:val="24"/>
-        </w:rPr>
-      </w:pPr>
-      <w:r>
-        <w:rPr>
-          <w:rFonts w:ascii="Times New Roman" w:hAnsi="Times New Roman"/>
-          <w:color w:val="000000"/>
-          <w:sz w:val="24"/>
-          <w:szCs w:val="24"/>
-        </w:rPr>
-        <w:t xml:space="preserve">Продуктът спада към </w:t>
-      </w:r>
-      <w:r>
-        <w:rPr>
-          <w:rFonts w:ascii="Times New Roman" w:hAnsi="Times New Roman"/>
-          <w:color w:val="000000"/>
-          <w:sz w:val="24"/>
-          <w:szCs w:val="24"/>
-        </w:rPr>
-        <w:t>областта на мобилната роботика.</w:t>
+          <w:lang w:val="en-US"/>
+        </w:rPr>
+      </w:pPr>
+      <w:r>
+        <w:rPr>
+          <w:rFonts w:ascii="Times New Roman" w:hAnsi="Times New Roman"/>
+          <w:color w:val="000000"/>
+          <w:sz w:val="24"/>
+          <w:szCs w:val="24"/>
+          <w:lang w:val="en-US"/>
+        </w:rPr>
+        <w:t>[2]</w:t>
+      </w:r>
+      <w:r>
+        <w:rPr>
+          <w:rFonts w:ascii="Times New Roman" w:hAnsi="Times New Roman"/>
+          <w:color w:val="000000"/>
+          <w:sz w:val="24"/>
+          <w:szCs w:val="24"/>
+        </w:rPr>
+        <w:t xml:space="preserve"> От 2008 година до сега</w:t>
       </w:r>
       <w:r>
         <w:rPr>
@@ -6836,17 +6745,70 @@
           <w:color w:val="000000"/>
           <w:sz w:val="24"/>
           <w:szCs w:val="24"/>
-          <w:lang w:val="en-US"/>
-        </w:rPr>
-        <w:t>[3]</w:t>
-      </w:r>
-      <w:r>
-        <w:rPr>
-          <w:rFonts w:ascii="Times New Roman" w:hAnsi="Times New Roman"/>
-          <w:color w:val="000000"/>
-          <w:sz w:val="24"/>
-          <w:szCs w:val="24"/>
-          <w:lang w:val="en-US"/>
+        </w:rPr>
+        <w:t xml:space="preserve">се наблюдава постоянен растеж на броят </w:t>
+      </w:r>
+      <w:r>
+        <w:rPr>
+          <w:rFonts w:ascii="Times New Roman" w:hAnsi="Times New Roman"/>
+          <w:color w:val="000000"/>
+          <w:sz w:val="24"/>
+          <w:szCs w:val="24"/>
+        </w:rPr>
+        <w:t xml:space="preserve">индустриални </w:t>
+      </w:r>
+      <w:r>
+        <w:rPr>
+          <w:rFonts w:ascii="Times New Roman" w:hAnsi="Times New Roman"/>
+          <w:color w:val="000000"/>
+          <w:sz w:val="24"/>
+          <w:szCs w:val="24"/>
+        </w:rPr>
+        <w:t>роботи с приблизително 14</w:t>
+      </w:r>
+      <w:r>
+        <w:rPr>
+          <w:rFonts w:ascii="Times New Roman" w:hAnsi="Times New Roman"/>
+          <w:color w:val="000000"/>
+          <w:sz w:val="24"/>
+          <w:szCs w:val="24"/>
+          <w:lang w:val="en-US"/>
+        </w:rPr>
+        <w:t xml:space="preserve">% </w:t>
+      </w:r>
+      <w:r>
+        <w:rPr>
+          <w:rFonts w:ascii="Times New Roman" w:hAnsi="Times New Roman"/>
+          <w:color w:val="000000"/>
+          <w:sz w:val="24"/>
+          <w:szCs w:val="24"/>
+        </w:rPr>
+        <w:t xml:space="preserve">на година като според проучване във Франкфурт, 30.05.2018, проведено във 7 държави сред около 7000 работници  близо 70 процента от </w:t>
+      </w:r>
+      <w:r>
+        <w:rPr>
+          <w:rFonts w:ascii="Times New Roman" w:hAnsi="Times New Roman"/>
+          <w:color w:val="000000"/>
+          <w:sz w:val="24"/>
+          <w:szCs w:val="24"/>
+        </w:rPr>
+        <w:t xml:space="preserve">тях </w:t>
+      </w:r>
+      <w:r>
+        <w:rPr>
+          <w:rFonts w:ascii="Times New Roman" w:hAnsi="Times New Roman"/>
+          <w:color w:val="000000"/>
+          <w:sz w:val="24"/>
+          <w:szCs w:val="24"/>
+        </w:rPr>
+        <w:t>вярват, че по засиленото използване на роботи и автоматизацията предлагат възможност за повишаване броят на работни позиции изискващи повече знания и умения.</w:t>
+      </w:r>
+      <w:r>
+        <w:rPr>
+          <w:rFonts w:ascii="Times New Roman" w:hAnsi="Times New Roman"/>
+          <w:color w:val="000000"/>
+          <w:sz w:val="24"/>
+          <w:szCs w:val="24"/>
         </w:rPr>
         <w:t xml:space="preserve"> </w:t>
       </w:r>
@@ -6857,118 +6819,7 @@
           <w:sz w:val="24"/>
           <w:szCs w:val="24"/>
         </w:rPr>
-        <w:t>Подкатегория на роботиката, при нея се изучава разработването на роботи способни да</w:t>
-      </w:r>
-      <w:r>
-        <w:rPr>
-          <w:rFonts w:ascii="Times New Roman" w:hAnsi="Times New Roman"/>
-          <w:color w:val="000000"/>
-          <w:sz w:val="24"/>
-          <w:szCs w:val="24"/>
-        </w:rPr>
-        <w:t xml:space="preserve"> се придвижват в пространството от едно място на друго като в зависимост от целта на робота биват избирани различни методи за извършването на това, в случая използваме колела заради енергийната ефикасност</w:t>
-      </w:r>
-      <w:r>
-        <w:rPr>
-          <w:rFonts w:ascii="Times New Roman" w:hAnsi="Times New Roman"/>
-          <w:color w:val="000000"/>
-          <w:sz w:val="24"/>
-          <w:szCs w:val="24"/>
-        </w:rPr>
-        <w:t xml:space="preserve"> причинена от плоския терен, на който е предназначен да оперира роботизираната количка. Ефикасността се постига, поради факта, че колело въртящо се на плоска повърхност не губи никаква енергия </w:t>
-      </w:r>
-      <w:r>
-        <w:rPr>
-          <w:rFonts w:ascii="Times New Roman" w:hAnsi="Times New Roman"/>
-          <w:color w:val="000000"/>
-          <w:sz w:val="24"/>
-          <w:szCs w:val="24"/>
-          <w:lang w:val="en-US"/>
-        </w:rPr>
-        <w:t>(</w:t>
-      </w:r>
-      <w:r>
-        <w:rPr>
-          <w:rFonts w:ascii="Times New Roman" w:hAnsi="Times New Roman"/>
-          <w:color w:val="000000"/>
-          <w:sz w:val="24"/>
-          <w:szCs w:val="24"/>
-        </w:rPr>
-        <w:t xml:space="preserve">за разлика от </w:t>
-      </w:r>
-      <w:r>
-        <w:rPr>
-          <w:rFonts w:ascii="Times New Roman" w:hAnsi="Times New Roman"/>
-          <w:color w:val="000000"/>
-          <w:sz w:val="24"/>
-          <w:szCs w:val="24"/>
-        </w:rPr>
-        <w:t>крачещите роботи</w:t>
-      </w:r>
-      <w:r>
-        <w:rPr>
-          <w:rFonts w:ascii="Times New Roman" w:hAnsi="Times New Roman"/>
-          <w:color w:val="000000"/>
-          <w:sz w:val="24"/>
-          <w:szCs w:val="24"/>
-          <w:lang w:val="en-US"/>
-        </w:rPr>
-        <w:t>).</w:t>
-      </w:r>
-      <w:r>
-        <w:rPr>
-          <w:rFonts w:ascii="Times New Roman" w:hAnsi="Times New Roman"/>
-          <w:color w:val="000000"/>
-          <w:sz w:val="24"/>
-          <w:szCs w:val="24"/>
-        </w:rPr>
-        <w:t xml:space="preserve"> Мобилната роботика се развива изключително бързо в краят на двадесети век. .</w:t>
-      </w:r>
-      <w:r>
-        <w:rPr>
-          <w:rFonts w:ascii="Times New Roman" w:hAnsi="Times New Roman"/>
-          <w:color w:val="000000"/>
-          <w:sz w:val="24"/>
-          <w:szCs w:val="24"/>
-          <w:lang w:val="en-US"/>
-        </w:rPr>
-        <w:t xml:space="preserve"> </w:t>
-      </w:r>
-      <w:r>
-        <w:rPr>
-          <w:rFonts w:ascii="Times New Roman" w:hAnsi="Times New Roman"/>
-          <w:color w:val="000000"/>
-          <w:sz w:val="24"/>
-          <w:szCs w:val="24"/>
-        </w:rPr>
-        <w:t>П</w:t>
-      </w:r>
-      <w:r>
-        <w:rPr>
-          <w:rFonts w:ascii="Times New Roman" w:hAnsi="Times New Roman"/>
-          <w:color w:val="000000"/>
-          <w:sz w:val="24"/>
-          <w:szCs w:val="24"/>
-        </w:rPr>
-        <w:t xml:space="preserve">ри нея изключителното количество детайл и прецизност нужна за да се постигне работещ продукт води до огромния интерес във нея особено когато става въпрос за непредсказуеми условия като липса на път или специално пригоден терен, наличия на </w:t>
-      </w:r>
-      <w:r>
-        <w:rPr>
-          <w:rFonts w:ascii="Times New Roman" w:hAnsi="Times New Roman"/>
-          <w:color w:val="000000"/>
-          <w:sz w:val="24"/>
-          <w:szCs w:val="24"/>
-        </w:rPr>
-        <w:t>препятствия</w:t>
-      </w:r>
-      <w:r>
-        <w:rPr>
-          <w:rFonts w:ascii="Times New Roman" w:hAnsi="Times New Roman"/>
-          <w:color w:val="000000"/>
-          <w:sz w:val="24"/>
-          <w:szCs w:val="24"/>
-        </w:rPr>
-        <w:t xml:space="preserve"> и т.н. </w:t>
+        <w:t>Продуктът спада към областта на мобилната роботика.</w:t>
       </w:r>
     </w:p>
     <w:p>
@@ -6989,35 +6840,6 @@
           <w:color w:val="000000"/>
           <w:sz w:val="24"/>
           <w:szCs w:val="24"/>
-        </w:rPr>
-        <w:t xml:space="preserve">Първата му основна предпоставка е образователната цел на роботизираната количка. </w:t>
-      </w:r>
-      <w:r>
-        <w:rPr>
-          <w:rFonts w:ascii="Times New Roman" w:hAnsi="Times New Roman"/>
-          <w:color w:val="000000"/>
-          <w:sz w:val="24"/>
-          <w:szCs w:val="24"/>
-          <w:lang w:val="en-US"/>
-        </w:rPr>
-        <w:t>[4</w:t>
-      </w:r>
-      <w:r>
-        <w:rPr>
-          <w:rFonts w:ascii="Times New Roman" w:hAnsi="Times New Roman"/>
-          <w:color w:val="000000"/>
-          <w:sz w:val="24"/>
-          <w:szCs w:val="24"/>
-          <w:lang w:val="en-US"/>
-        </w:rPr>
-        <w:t>]</w:t>
-      </w:r>
-      <w:r>
-        <w:rPr>
-          <w:rFonts w:ascii="Times New Roman" w:hAnsi="Times New Roman"/>
-          <w:color w:val="000000"/>
-          <w:sz w:val="24"/>
-          <w:szCs w:val="24"/>
           <w:lang w:val="en-US"/>
         </w:rPr>
         <w:t xml:space="preserve"> </w:t>
@@ -7028,81 +6850,150 @@
           <w:color w:val="000000"/>
           <w:sz w:val="24"/>
           <w:szCs w:val="24"/>
-        </w:rPr>
-        <w:t>Образователната роботика ни запознава със дизайна, анализа, приложението и н</w:t>
-      </w:r>
-      <w:r>
-        <w:rPr>
-          <w:rFonts w:ascii="Times New Roman" w:hAnsi="Times New Roman"/>
-          <w:color w:val="000000"/>
-          <w:sz w:val="24"/>
-          <w:szCs w:val="24"/>
-        </w:rPr>
-        <w:t>ачина по-който работят роботите.</w:t>
-      </w:r>
-      <w:r>
-        <w:rPr>
-          <w:rFonts w:ascii="Times New Roman" w:hAnsi="Times New Roman"/>
-          <w:color w:val="000000"/>
-          <w:sz w:val="24"/>
-          <w:szCs w:val="24"/>
+          <w:lang w:val="en-US"/>
+        </w:rPr>
+        <w:t>[3]</w:t>
+      </w:r>
+      <w:r>
+        <w:rPr>
+          <w:rFonts w:ascii="Times New Roman" w:hAnsi="Times New Roman"/>
+          <w:color w:val="000000"/>
+          <w:sz w:val="24"/>
+          <w:szCs w:val="24"/>
+          <w:lang w:val="en-US"/>
         </w:rPr>
         <w:t xml:space="preserve"> </w:t>
       </w:r>
-      <w:r>
-        <w:rPr>
-          <w:rFonts w:ascii="Times New Roman" w:hAnsi="Times New Roman"/>
-          <w:color w:val="000000"/>
-          <w:sz w:val="24"/>
-          <w:szCs w:val="24"/>
-        </w:rPr>
-        <w:t xml:space="preserve">Те включват роботи статични, мобилни и автономни роботи. </w:t>
-      </w:r>
-      <w:r>
-        <w:rPr>
-          <w:rFonts w:ascii="Times New Roman" w:hAnsi="Times New Roman"/>
-          <w:color w:val="000000"/>
-          <w:sz w:val="24"/>
-          <w:szCs w:val="24"/>
-        </w:rPr>
-        <w:t xml:space="preserve">Те могат да варират по сложност следователно могат да започнат да бъдат изучавани от деца така и от по-възрастни. </w:t>
-      </w:r>
-      <w:r>
-        <w:rPr>
-          <w:rFonts w:ascii="Times New Roman" w:hAnsi="Times New Roman"/>
-          <w:color w:val="000000"/>
-          <w:sz w:val="24"/>
-          <w:szCs w:val="24"/>
-        </w:rPr>
-        <w:t xml:space="preserve">Инженерите занимаващи със </w:t>
-      </w:r>
-      <w:r>
-        <w:rPr>
-          <w:rFonts w:ascii="Times New Roman" w:hAnsi="Times New Roman"/>
-          <w:color w:val="000000"/>
-          <w:sz w:val="24"/>
-          <w:szCs w:val="24"/>
-        </w:rPr>
-        <w:lastRenderedPageBreak/>
-        <w:t>образователни роботи отговарят за дизайна и поддръжката им, както и за разработка на нови техни приложения</w:t>
-      </w:r>
-      <w:r>
-        <w:rPr>
-          <w:rFonts w:ascii="Times New Roman" w:hAnsi="Times New Roman"/>
-          <w:color w:val="000000"/>
-          <w:sz w:val="24"/>
-          <w:szCs w:val="24"/>
-        </w:rPr>
-        <w:t xml:space="preserve"> с цел разширяване потенциала на роботиката като наука</w:t>
-      </w:r>
-      <w:r>
-        <w:rPr>
-          <w:rFonts w:ascii="Times New Roman" w:hAnsi="Times New Roman"/>
-          <w:color w:val="000000"/>
-          <w:sz w:val="24"/>
-          <w:szCs w:val="24"/>
-        </w:rPr>
-        <w:t>.</w:t>
+      <w:proofErr w:type="spellStart"/>
+      <w:r>
+        <w:rPr>
+          <w:rFonts w:ascii="Times New Roman" w:hAnsi="Times New Roman"/>
+          <w:color w:val="000000"/>
+          <w:sz w:val="24"/>
+          <w:szCs w:val="24"/>
+        </w:rPr>
+        <w:t>Подкатегория</w:t>
+      </w:r>
+      <w:proofErr w:type="spellEnd"/>
+      <w:r>
+        <w:rPr>
+          <w:rFonts w:ascii="Times New Roman" w:hAnsi="Times New Roman"/>
+          <w:color w:val="000000"/>
+          <w:sz w:val="24"/>
+          <w:szCs w:val="24"/>
+        </w:rPr>
+        <w:t xml:space="preserve"> на роботиката, при нея се изучава разработването на роботи способни да</w:t>
+      </w:r>
+      <w:r>
+        <w:rPr>
+          <w:rFonts w:ascii="Times New Roman" w:hAnsi="Times New Roman"/>
+          <w:color w:val="000000"/>
+          <w:sz w:val="24"/>
+          <w:szCs w:val="24"/>
+        </w:rPr>
+        <w:t xml:space="preserve"> се придвижват в пространството от едно място на друго като в зависимост от целта на робота биват избирани различни методи за извършването на това, в случая използваме колела заради енергийната ефикасност</w:t>
+      </w:r>
+      <w:r>
+        <w:rPr>
+          <w:rFonts w:ascii="Times New Roman" w:hAnsi="Times New Roman"/>
+          <w:color w:val="000000"/>
+          <w:sz w:val="24"/>
+          <w:szCs w:val="24"/>
+        </w:rPr>
+        <w:t xml:space="preserve"> причинена от плоския терен, на който е предназначен да оперира роботизираната количка. Ефикасността се постига, поради факта, че колело въртящо се на плоска повърхност не губи никаква енергия </w:t>
+      </w:r>
+      <w:r>
+        <w:rPr>
+          <w:rFonts w:ascii="Times New Roman" w:hAnsi="Times New Roman"/>
+          <w:color w:val="000000"/>
+          <w:sz w:val="24"/>
+          <w:szCs w:val="24"/>
+          <w:lang w:val="en-US"/>
+        </w:rPr>
+        <w:t>(</w:t>
+      </w:r>
+      <w:r>
+        <w:rPr>
+          <w:rFonts w:ascii="Times New Roman" w:hAnsi="Times New Roman"/>
+          <w:color w:val="000000"/>
+          <w:sz w:val="24"/>
+          <w:szCs w:val="24"/>
+        </w:rPr>
+        <w:t xml:space="preserve">за разлика от </w:t>
+      </w:r>
+      <w:r>
+        <w:rPr>
+          <w:rFonts w:ascii="Times New Roman" w:hAnsi="Times New Roman"/>
+          <w:color w:val="000000"/>
+          <w:sz w:val="24"/>
+          <w:szCs w:val="24"/>
+        </w:rPr>
+        <w:t>крачещите роботи</w:t>
+      </w:r>
+      <w:r>
+        <w:rPr>
+          <w:rFonts w:ascii="Times New Roman" w:hAnsi="Times New Roman"/>
+          <w:color w:val="000000"/>
+          <w:sz w:val="24"/>
+          <w:szCs w:val="24"/>
+          <w:lang w:val="en-US"/>
+        </w:rPr>
+        <w:t>).</w:t>
+      </w:r>
+      <w:r>
+        <w:rPr>
+          <w:rFonts w:ascii="Times New Roman" w:hAnsi="Times New Roman"/>
+          <w:color w:val="000000"/>
+          <w:sz w:val="24"/>
+          <w:szCs w:val="24"/>
+        </w:rPr>
+        <w:t xml:space="preserve"> Мобилната роботика се развива изключително бързо в краят на двадесети век. .</w:t>
+      </w:r>
+      <w:r>
+        <w:rPr>
+          <w:rFonts w:ascii="Times New Roman" w:hAnsi="Times New Roman"/>
+          <w:color w:val="000000"/>
+          <w:sz w:val="24"/>
+          <w:szCs w:val="24"/>
+          <w:lang w:val="en-US"/>
+        </w:rPr>
+        <w:t xml:space="preserve"> </w:t>
+      </w:r>
+      <w:r>
+        <w:rPr>
+          <w:rFonts w:ascii="Times New Roman" w:hAnsi="Times New Roman"/>
+          <w:color w:val="000000"/>
+          <w:sz w:val="24"/>
+          <w:szCs w:val="24"/>
+        </w:rPr>
+        <w:t>П</w:t>
+      </w:r>
+      <w:r>
+        <w:rPr>
+          <w:rFonts w:ascii="Times New Roman" w:hAnsi="Times New Roman"/>
+          <w:color w:val="000000"/>
+          <w:sz w:val="24"/>
+          <w:szCs w:val="24"/>
+        </w:rPr>
+        <w:t xml:space="preserve">ри нея изключителното количество детайл и прецизност нужна за да се постигне работещ продукт води до огромния интерес във нея особено когато става въпрос за непредсказуеми условия като липса на път или специално пригоден терен, наличия на </w:t>
+      </w:r>
+      <w:r>
+        <w:rPr>
+          <w:rFonts w:ascii="Times New Roman" w:hAnsi="Times New Roman"/>
+          <w:color w:val="000000"/>
+          <w:sz w:val="24"/>
+          <w:szCs w:val="24"/>
+        </w:rPr>
+        <w:t>препятствия</w:t>
+      </w:r>
+      <w:r>
+        <w:rPr>
+          <w:rFonts w:ascii="Times New Roman" w:hAnsi="Times New Roman"/>
+          <w:color w:val="000000"/>
+          <w:sz w:val="24"/>
+          <w:szCs w:val="24"/>
+        </w:rPr>
+        <w:t xml:space="preserve"> и т.н. </w:t>
       </w:r>
     </w:p>
     <w:p>
@@ -7124,194 +7015,7 @@
           <w:sz w:val="24"/>
           <w:szCs w:val="24"/>
         </w:rPr>
-        <w:t>В</w:t>
-      </w:r>
-      <w:r>
-        <w:rPr>
-          <w:rFonts w:ascii="Times New Roman" w:hAnsi="Times New Roman"/>
-          <w:color w:val="000000"/>
-          <w:sz w:val="24"/>
-          <w:szCs w:val="24"/>
-        </w:rPr>
-        <w:t>тората основна предпоставка за създаването на продукта е развлекателната му природа.</w:t>
-      </w:r>
-      <w:r>
-        <w:rPr>
-          <w:rFonts w:ascii="Times New Roman" w:hAnsi="Times New Roman"/>
-          <w:color w:val="000000"/>
-          <w:sz w:val="24"/>
-          <w:szCs w:val="24"/>
-        </w:rPr>
-        <w:t xml:space="preserve"> </w:t>
-      </w:r>
-      <w:r>
-        <w:rPr>
-          <w:rFonts w:ascii="Times New Roman" w:hAnsi="Times New Roman"/>
-          <w:color w:val="000000"/>
-          <w:sz w:val="24"/>
-          <w:szCs w:val="24"/>
-          <w:lang w:val="en-US"/>
-        </w:rPr>
-        <w:t>[5</w:t>
-      </w:r>
-      <w:r>
-        <w:rPr>
-          <w:rFonts w:ascii="Times New Roman" w:hAnsi="Times New Roman"/>
-          <w:color w:val="000000"/>
-          <w:sz w:val="24"/>
-          <w:szCs w:val="24"/>
-          <w:lang w:val="en-US"/>
-        </w:rPr>
-        <w:t>]</w:t>
-      </w:r>
-      <w:r>
-        <w:rPr>
-          <w:rFonts w:ascii="Times New Roman" w:hAnsi="Times New Roman"/>
-          <w:color w:val="000000"/>
-          <w:sz w:val="24"/>
-          <w:szCs w:val="24"/>
-        </w:rPr>
-        <w:t xml:space="preserve"> Развлекателните роботи, както името им подсказва </w:t>
-      </w:r>
-      <w:r>
-        <w:rPr>
-          <w:rFonts w:ascii="Times New Roman" w:hAnsi="Times New Roman"/>
-          <w:color w:val="000000"/>
-          <w:sz w:val="24"/>
-          <w:szCs w:val="24"/>
-        </w:rPr>
-        <w:t>с</w:t>
-      </w:r>
-      <w:r>
-        <w:rPr>
-          <w:rFonts w:ascii="Times New Roman" w:hAnsi="Times New Roman"/>
-          <w:color w:val="000000"/>
-          <w:sz w:val="24"/>
-          <w:szCs w:val="24"/>
-        </w:rPr>
-        <w:t>а роботи, които не са създадени със фокус над това да бъдат практични и полезни, а за суб</w:t>
-      </w:r>
-      <w:r>
-        <w:rPr>
-          <w:rFonts w:ascii="Times New Roman" w:hAnsi="Times New Roman"/>
-          <w:color w:val="000000"/>
-          <w:sz w:val="24"/>
-          <w:szCs w:val="24"/>
-        </w:rPr>
-        <w:t xml:space="preserve">ективното удоволствие на хората, използвани често във много сфери от живота. Големи инвестиции се влагат в създаването на тези роботи използвайки </w:t>
-      </w:r>
-      <w:proofErr w:type="spellStart"/>
-      <w:r>
-        <w:rPr>
-          <w:rFonts w:ascii="Times New Roman" w:hAnsi="Times New Roman"/>
-          <w:color w:val="000000"/>
-          <w:sz w:val="24"/>
-          <w:szCs w:val="24"/>
-        </w:rPr>
-        <w:t>серво</w:t>
-      </w:r>
-      <w:proofErr w:type="spellEnd"/>
-      <w:r>
-        <w:rPr>
-          <w:rFonts w:ascii="Times New Roman" w:hAnsi="Times New Roman"/>
-          <w:color w:val="000000"/>
-          <w:sz w:val="24"/>
-          <w:szCs w:val="24"/>
-        </w:rPr>
-        <w:t xml:space="preserve"> мотори</w:t>
-      </w:r>
-      <w:r>
-        <w:rPr>
-          <w:rFonts w:ascii="Times New Roman" w:hAnsi="Times New Roman"/>
-          <w:color w:val="000000"/>
-          <w:sz w:val="24"/>
-          <w:szCs w:val="24"/>
-        </w:rPr>
-        <w:t xml:space="preserve">, </w:t>
-      </w:r>
-      <w:proofErr w:type="spellStart"/>
-      <w:r>
-        <w:rPr>
-          <w:rFonts w:ascii="Times New Roman" w:hAnsi="Times New Roman"/>
-          <w:color w:val="000000"/>
-          <w:sz w:val="24"/>
-          <w:szCs w:val="24"/>
-        </w:rPr>
-        <w:t>пневматика</w:t>
-      </w:r>
-      <w:proofErr w:type="spellEnd"/>
-      <w:r>
-        <w:rPr>
-          <w:rFonts w:ascii="Times New Roman" w:hAnsi="Times New Roman"/>
-          <w:color w:val="000000"/>
-          <w:sz w:val="24"/>
-          <w:szCs w:val="24"/>
-        </w:rPr>
-        <w:t xml:space="preserve"> и хидравлика за да се постигнат специфични движения със често програмирани отговарящи действия</w:t>
-      </w:r>
-      <w:r>
-        <w:rPr>
-          <w:rFonts w:ascii="Times New Roman" w:hAnsi="Times New Roman"/>
-          <w:color w:val="000000"/>
-          <w:sz w:val="24"/>
-          <w:szCs w:val="24"/>
-        </w:rPr>
-        <w:t>.</w:t>
-      </w:r>
-      <w:r>
-        <w:rPr>
-          <w:rFonts w:ascii="Times New Roman" w:hAnsi="Times New Roman"/>
-          <w:color w:val="000000"/>
-          <w:sz w:val="24"/>
-          <w:szCs w:val="24"/>
-          <w:lang w:val="en-US"/>
-        </w:rPr>
-        <w:t xml:space="preserve"> </w:t>
-      </w:r>
-      <w:r>
-        <w:rPr>
-          <w:rFonts w:ascii="Times New Roman" w:hAnsi="Times New Roman"/>
-          <w:color w:val="000000"/>
-          <w:sz w:val="24"/>
-          <w:szCs w:val="24"/>
-        </w:rPr>
-        <w:t xml:space="preserve">Развлекателните роботи също могат да бъдат забелязани </w:t>
-      </w:r>
-      <w:r>
-        <w:rPr>
-          <w:rFonts w:ascii="Times New Roman" w:hAnsi="Times New Roman"/>
-          <w:color w:val="000000"/>
-          <w:sz w:val="24"/>
-          <w:szCs w:val="24"/>
-        </w:rPr>
-        <w:t xml:space="preserve">в медийните изкуства, където артистите използват напредналите технологии за да допринесат за въздействието или да променят начина по-който публиката би реагирала на дадено произведение </w:t>
-      </w:r>
-      <w:r>
-        <w:rPr>
-          <w:rFonts w:ascii="Times New Roman" w:hAnsi="Times New Roman"/>
-          <w:color w:val="000000"/>
-          <w:sz w:val="24"/>
-          <w:szCs w:val="24"/>
-        </w:rPr>
-        <w:t>чрез сензори или изпълнителни механизми</w:t>
-      </w:r>
-      <w:r>
-        <w:rPr>
-          <w:rFonts w:ascii="Times New Roman" w:hAnsi="Times New Roman"/>
-          <w:color w:val="000000"/>
-          <w:sz w:val="24"/>
-          <w:szCs w:val="24"/>
-        </w:rPr>
-        <w:t>.</w:t>
-      </w:r>
-      <w:r>
-        <w:rPr>
-          <w:rFonts w:ascii="Times New Roman" w:hAnsi="Times New Roman"/>
-          <w:color w:val="000000"/>
-          <w:sz w:val="24"/>
-          <w:szCs w:val="24"/>
-        </w:rPr>
-        <w:t xml:space="preserve"> </w:t>
+        <w:t>Първата му основна предпоставка е образователната цел на роботизираната количка.</w:t>
       </w:r>
     </w:p>
     <w:p>
@@ -7333,16 +7037,110 @@
           <w:sz w:val="24"/>
           <w:szCs w:val="24"/>
         </w:rPr>
-        <w:t xml:space="preserve">Но освен основните предпоставки за </w:t>
-      </w:r>
-      <w:r>
-        <w:rPr>
-          <w:rFonts w:ascii="Times New Roman" w:hAnsi="Times New Roman"/>
-          <w:color w:val="000000"/>
-          <w:sz w:val="24"/>
-          <w:szCs w:val="24"/>
-        </w:rPr>
-        <w:t>създаване на продукта по време на разработката му е взето предвид и бъдещето му</w:t>
+        <w:t xml:space="preserve"> </w:t>
+      </w:r>
+      <w:r>
+        <w:rPr>
+          <w:rFonts w:ascii="Times New Roman" w:hAnsi="Times New Roman"/>
+          <w:color w:val="000000"/>
+          <w:sz w:val="24"/>
+          <w:szCs w:val="24"/>
+          <w:lang w:val="en-US"/>
+        </w:rPr>
+        <w:t>[4</w:t>
+      </w:r>
+      <w:r>
+        <w:rPr>
+          <w:rFonts w:ascii="Times New Roman" w:hAnsi="Times New Roman"/>
+          <w:color w:val="000000"/>
+          <w:sz w:val="24"/>
+          <w:szCs w:val="24"/>
+          <w:lang w:val="en-US"/>
+        </w:rPr>
+        <w:t>]</w:t>
+      </w:r>
+      <w:r>
+        <w:rPr>
+          <w:rFonts w:ascii="Times New Roman" w:hAnsi="Times New Roman"/>
+          <w:color w:val="000000"/>
+          <w:sz w:val="24"/>
+          <w:szCs w:val="24"/>
+          <w:lang w:val="en-US"/>
+        </w:rPr>
+        <w:t xml:space="preserve"> </w:t>
+      </w:r>
+      <w:r>
+        <w:rPr>
+          <w:rFonts w:ascii="Times New Roman" w:hAnsi="Times New Roman"/>
+          <w:color w:val="000000"/>
+          <w:sz w:val="24"/>
+          <w:szCs w:val="24"/>
+        </w:rPr>
+        <w:t>Образователната роботика ни запознава със дизайна, анализа, приложението и н</w:t>
+      </w:r>
+      <w:r>
+        <w:rPr>
+          <w:rFonts w:ascii="Times New Roman" w:hAnsi="Times New Roman"/>
+          <w:color w:val="000000"/>
+          <w:sz w:val="24"/>
+          <w:szCs w:val="24"/>
+        </w:rPr>
+        <w:t>ачина по-който работят роботите.</w:t>
+      </w:r>
+      <w:r>
+        <w:rPr>
+          <w:rFonts w:ascii="Times New Roman" w:hAnsi="Times New Roman"/>
+          <w:color w:val="000000"/>
+          <w:sz w:val="24"/>
+          <w:szCs w:val="24"/>
+        </w:rPr>
+        <w:t xml:space="preserve"> </w:t>
+      </w:r>
+      <w:r>
+        <w:rPr>
+          <w:rFonts w:ascii="Times New Roman" w:hAnsi="Times New Roman"/>
+          <w:color w:val="000000"/>
+          <w:sz w:val="24"/>
+          <w:szCs w:val="24"/>
+        </w:rPr>
+        <w:t xml:space="preserve">Те включват роботи статични, мобилни и автономни роботи. </w:t>
+      </w:r>
+      <w:r>
+        <w:rPr>
+          <w:rFonts w:ascii="Times New Roman" w:hAnsi="Times New Roman"/>
+          <w:color w:val="000000"/>
+          <w:sz w:val="24"/>
+          <w:szCs w:val="24"/>
+        </w:rPr>
+        <w:t xml:space="preserve">Те могат да варират по сложност следователно могат да започнат да бъдат изучавани от деца така и от по-възрастни. </w:t>
+      </w:r>
+      <w:r>
+        <w:rPr>
+          <w:rFonts w:ascii="Times New Roman" w:hAnsi="Times New Roman"/>
+          <w:color w:val="000000"/>
+          <w:sz w:val="24"/>
+          <w:szCs w:val="24"/>
+        </w:rPr>
+        <w:t xml:space="preserve">Инженерите занимаващи със образователни </w:t>
+      </w:r>
+      <w:r>
+        <w:rPr>
+          <w:rFonts w:ascii="Times New Roman" w:hAnsi="Times New Roman"/>
+          <w:color w:val="000000"/>
+          <w:sz w:val="24"/>
+          <w:szCs w:val="24"/>
+        </w:rPr>
+        <w:lastRenderedPageBreak/>
+        <w:t>роботи отговарят за дизайна и поддръжката им, както и за разработка на нови техни приложения</w:t>
+      </w:r>
+      <w:r>
+        <w:rPr>
+          <w:rFonts w:ascii="Times New Roman" w:hAnsi="Times New Roman"/>
+          <w:color w:val="000000"/>
+          <w:sz w:val="24"/>
+          <w:szCs w:val="24"/>
+        </w:rPr>
+        <w:t xml:space="preserve"> с цел разширяване потенциала на роботиката като наука</w:t>
       </w:r>
       <w:r>
         <w:rPr>
@@ -7352,78 +7150,6 @@
           <w:szCs w:val="24"/>
         </w:rPr>
         <w:t>.</w:t>
-      </w:r>
-      <w:r>
-        <w:rPr>
-          <w:rFonts w:ascii="Times New Roman" w:hAnsi="Times New Roman"/>
-          <w:color w:val="000000"/>
-          <w:sz w:val="24"/>
-          <w:szCs w:val="24"/>
-        </w:rPr>
-        <w:t xml:space="preserve"> </w:t>
-      </w:r>
-      <w:r>
-        <w:rPr>
-          <w:rFonts w:ascii="Times New Roman" w:hAnsi="Times New Roman"/>
-          <w:color w:val="000000"/>
-          <w:sz w:val="24"/>
-          <w:szCs w:val="24"/>
-        </w:rPr>
-        <w:t>П</w:t>
-      </w:r>
-      <w:r>
-        <w:rPr>
-          <w:rFonts w:ascii="Times New Roman" w:hAnsi="Times New Roman"/>
-          <w:color w:val="000000"/>
-          <w:sz w:val="24"/>
-          <w:szCs w:val="24"/>
-        </w:rPr>
-        <w:t xml:space="preserve">роектът е разработен </w:t>
-      </w:r>
-      <w:r>
-        <w:rPr>
-          <w:rFonts w:ascii="Times New Roman" w:hAnsi="Times New Roman"/>
-          <w:color w:val="000000"/>
-          <w:sz w:val="24"/>
-          <w:szCs w:val="24"/>
-        </w:rPr>
-        <w:t>гъвкаво, със идеята</w:t>
-      </w:r>
-      <w:r>
-        <w:rPr>
-          <w:rFonts w:ascii="Times New Roman" w:hAnsi="Times New Roman"/>
-          <w:color w:val="000000"/>
-          <w:sz w:val="24"/>
-          <w:szCs w:val="24"/>
-        </w:rPr>
-        <w:t xml:space="preserve"> в бъдеще след допълнителни доработки спрямо специфичната задача, която е предназначен да изпълни, той да може да служи като заместител на човека при изпълнение на опасни, повтарящи се или трудни за него задачи. Като например в бита, да помага със стандартни дейности в живота на обикновения човек като пазаруване, хигиена и поддръжка на дома и т.н.</w:t>
-      </w:r>
-      <w:r>
-        <w:rPr>
-          <w:rFonts w:ascii="Times New Roman" w:hAnsi="Times New Roman"/>
-          <w:color w:val="000000"/>
-          <w:sz w:val="24"/>
-          <w:szCs w:val="24"/>
-        </w:rPr>
-        <w:t xml:space="preserve"> Друг пример за предпоставка за създаването на продукта е за използването му във опасни или недостъпни места за човека като научни изследвания в близост до вулкан</w:t>
-      </w:r>
-      <w:r>
-        <w:rPr>
-          <w:rFonts w:ascii="Times New Roman" w:hAnsi="Times New Roman"/>
-          <w:color w:val="000000"/>
-          <w:sz w:val="24"/>
-          <w:szCs w:val="24"/>
-        </w:rPr>
-        <w:t>и</w:t>
-      </w:r>
-      <w:r>
-        <w:rPr>
-          <w:rFonts w:ascii="Times New Roman" w:hAnsi="Times New Roman"/>
-          <w:color w:val="000000"/>
-          <w:sz w:val="24"/>
-          <w:szCs w:val="24"/>
-        </w:rPr>
-        <w:t>, в космоса или на трудно проходими планински терени. Освен за научна цел, може да бъде използван за военни цели в разузнаването или в помощ на сапьорските екипи при рисково обезвреждане на бомби, мини и т.н.</w:t>
       </w:r>
     </w:p>
     <w:p>
@@ -7445,44 +7171,16 @@
           <w:sz w:val="24"/>
           <w:szCs w:val="24"/>
         </w:rPr>
-        <w:t>Спрямо специфичната нужда, роботизираната количка може да бъде изключително функционална и може да допринесе позитивно във почти вс</w:t>
-      </w:r>
-      <w:r>
-        <w:rPr>
-          <w:rFonts w:ascii="Times New Roman" w:hAnsi="Times New Roman"/>
-          <w:color w:val="000000"/>
-          <w:sz w:val="24"/>
-          <w:szCs w:val="24"/>
-        </w:rPr>
-        <w:t>яка индустрия и сфера на живота, с това доказваща изключителната нужда и важност на този проект.</w:t>
-      </w:r>
-      <w:r>
-        <w:rPr>
-          <w:rFonts w:ascii="Times New Roman" w:hAnsi="Times New Roman"/>
-          <w:color w:val="000000"/>
-          <w:sz w:val="24"/>
-          <w:szCs w:val="24"/>
-          <w:lang w:val="en-US"/>
-        </w:rPr>
-        <w:t xml:space="preserve"> </w:t>
-      </w:r>
-      <w:r>
-        <w:rPr>
-          <w:rFonts w:ascii="Times New Roman" w:hAnsi="Times New Roman"/>
-          <w:color w:val="000000"/>
-          <w:sz w:val="24"/>
-          <w:szCs w:val="24"/>
-        </w:rPr>
-        <w:t>Като в зависимост от вида и функцията си роботите мог</w:t>
-      </w:r>
-      <w:r>
-        <w:rPr>
-          <w:rFonts w:ascii="Times New Roman" w:hAnsi="Times New Roman"/>
-          <w:color w:val="000000"/>
-          <w:sz w:val="24"/>
-          <w:szCs w:val="24"/>
-        </w:rPr>
-        <w:t>ат да бъдат различни по размер.</w:t>
+        <w:t>В</w:t>
+      </w:r>
+      <w:r>
+        <w:rPr>
+          <w:rFonts w:ascii="Times New Roman" w:hAnsi="Times New Roman"/>
+          <w:color w:val="000000"/>
+          <w:sz w:val="24"/>
+          <w:szCs w:val="24"/>
+        </w:rPr>
+        <w:t>тората основна предпоставка за създаването на продукта е развлекателната му природа.</w:t>
       </w:r>
       <w:r>
         <w:rPr>
@@ -7506,6 +7204,175 @@
           <w:szCs w:val="24"/>
         </w:rPr>
       </w:pPr>
+      <w:r>
+        <w:rPr>
+          <w:rFonts w:ascii="Times New Roman" w:hAnsi="Times New Roman"/>
+          <w:color w:val="000000"/>
+          <w:sz w:val="24"/>
+          <w:szCs w:val="24"/>
+          <w:lang w:val="en-US"/>
+        </w:rPr>
+        <w:t>[5</w:t>
+      </w:r>
+      <w:r>
+        <w:rPr>
+          <w:rFonts w:ascii="Times New Roman" w:hAnsi="Times New Roman"/>
+          <w:color w:val="000000"/>
+          <w:sz w:val="24"/>
+          <w:szCs w:val="24"/>
+          <w:lang w:val="en-US"/>
+        </w:rPr>
+        <w:t>]</w:t>
+      </w:r>
+      <w:r>
+        <w:rPr>
+          <w:rFonts w:ascii="Times New Roman" w:hAnsi="Times New Roman"/>
+          <w:color w:val="000000"/>
+          <w:sz w:val="24"/>
+          <w:szCs w:val="24"/>
+        </w:rPr>
+        <w:t xml:space="preserve"> Развлекателните роботи, както името им подсказва </w:t>
+      </w:r>
+      <w:r>
+        <w:rPr>
+          <w:rFonts w:ascii="Times New Roman" w:hAnsi="Times New Roman"/>
+          <w:color w:val="000000"/>
+          <w:sz w:val="24"/>
+          <w:szCs w:val="24"/>
+        </w:rPr>
+        <w:t>с</w:t>
+      </w:r>
+      <w:r>
+        <w:rPr>
+          <w:rFonts w:ascii="Times New Roman" w:hAnsi="Times New Roman"/>
+          <w:color w:val="000000"/>
+          <w:sz w:val="24"/>
+          <w:szCs w:val="24"/>
+        </w:rPr>
+        <w:t>а роботи, които не са създадени със фокус над това да бъдат практични и полезни, а за суб</w:t>
+      </w:r>
+      <w:r>
+        <w:rPr>
+          <w:rFonts w:ascii="Times New Roman" w:hAnsi="Times New Roman"/>
+          <w:color w:val="000000"/>
+          <w:sz w:val="24"/>
+          <w:szCs w:val="24"/>
+        </w:rPr>
+        <w:t xml:space="preserve">ективното удоволствие на хората, използвани често във много сфери от живота. Големи инвестиции се влагат в създаването на тези роботи използвайки </w:t>
+      </w:r>
+      <w:proofErr w:type="spellStart"/>
+      <w:r>
+        <w:rPr>
+          <w:rFonts w:ascii="Times New Roman" w:hAnsi="Times New Roman"/>
+          <w:color w:val="000000"/>
+          <w:sz w:val="24"/>
+          <w:szCs w:val="24"/>
+        </w:rPr>
+        <w:t>серво</w:t>
+      </w:r>
+      <w:proofErr w:type="spellEnd"/>
+      <w:r>
+        <w:rPr>
+          <w:rFonts w:ascii="Times New Roman" w:hAnsi="Times New Roman"/>
+          <w:color w:val="000000"/>
+          <w:sz w:val="24"/>
+          <w:szCs w:val="24"/>
+        </w:rPr>
+        <w:t xml:space="preserve"> мотори</w:t>
+      </w:r>
+      <w:r>
+        <w:rPr>
+          <w:rFonts w:ascii="Times New Roman" w:hAnsi="Times New Roman"/>
+          <w:color w:val="000000"/>
+          <w:sz w:val="24"/>
+          <w:szCs w:val="24"/>
+        </w:rPr>
+        <w:t xml:space="preserve">, </w:t>
+      </w:r>
+      <w:proofErr w:type="spellStart"/>
+      <w:r>
+        <w:rPr>
+          <w:rFonts w:ascii="Times New Roman" w:hAnsi="Times New Roman"/>
+          <w:color w:val="000000"/>
+          <w:sz w:val="24"/>
+          <w:szCs w:val="24"/>
+        </w:rPr>
+        <w:t>пневматика</w:t>
+      </w:r>
+      <w:proofErr w:type="spellEnd"/>
+      <w:r>
+        <w:rPr>
+          <w:rFonts w:ascii="Times New Roman" w:hAnsi="Times New Roman"/>
+          <w:color w:val="000000"/>
+          <w:sz w:val="24"/>
+          <w:szCs w:val="24"/>
+        </w:rPr>
+        <w:t xml:space="preserve"> и хидравлика за да се постигнат специфични движения със често програмирани отговарящи действия</w:t>
+      </w:r>
+      <w:r>
+        <w:rPr>
+          <w:rFonts w:ascii="Times New Roman" w:hAnsi="Times New Roman"/>
+          <w:color w:val="000000"/>
+          <w:sz w:val="24"/>
+          <w:szCs w:val="24"/>
+        </w:rPr>
+        <w:t>.</w:t>
+      </w:r>
+      <w:r>
+        <w:rPr>
+          <w:rFonts w:ascii="Times New Roman" w:hAnsi="Times New Roman"/>
+          <w:color w:val="000000"/>
+          <w:sz w:val="24"/>
+          <w:szCs w:val="24"/>
+          <w:lang w:val="en-US"/>
+        </w:rPr>
+        <w:t xml:space="preserve"> </w:t>
+      </w:r>
+      <w:r>
+        <w:rPr>
+          <w:rFonts w:ascii="Times New Roman" w:hAnsi="Times New Roman"/>
+          <w:color w:val="000000"/>
+          <w:sz w:val="24"/>
+          <w:szCs w:val="24"/>
+        </w:rPr>
+        <w:t xml:space="preserve">Развлекателните роботи също могат да бъдат забелязани </w:t>
+      </w:r>
+      <w:r>
+        <w:rPr>
+          <w:rFonts w:ascii="Times New Roman" w:hAnsi="Times New Roman"/>
+          <w:color w:val="000000"/>
+          <w:sz w:val="24"/>
+          <w:szCs w:val="24"/>
+        </w:rPr>
+        <w:t xml:space="preserve">в медийните изкуства, където артистите използват напредналите технологии за да допринесат за въздействието или да променят начина по-който публиката би реагирала на дадено произведение </w:t>
+      </w:r>
+      <w:r>
+        <w:rPr>
+          <w:rFonts w:ascii="Times New Roman" w:hAnsi="Times New Roman"/>
+          <w:color w:val="000000"/>
+          <w:sz w:val="24"/>
+          <w:szCs w:val="24"/>
+        </w:rPr>
+        <w:t>чрез сензори или изпълнителни механизми</w:t>
+      </w:r>
+      <w:r>
+        <w:rPr>
+          <w:rFonts w:ascii="Times New Roman" w:hAnsi="Times New Roman"/>
+          <w:color w:val="000000"/>
+          <w:sz w:val="24"/>
+          <w:szCs w:val="24"/>
+        </w:rPr>
+        <w:t>.</w:t>
+      </w:r>
+      <w:r>
+        <w:rPr>
+          <w:rFonts w:ascii="Times New Roman" w:hAnsi="Times New Roman"/>
+          <w:color w:val="000000"/>
+          <w:sz w:val="24"/>
+          <w:szCs w:val="24"/>
+        </w:rPr>
+        <w:t xml:space="preserve"> </w:t>
+      </w:r>
     </w:p>
     <w:p>
       <w:pPr>
@@ -7519,6 +7386,105 @@
           <w:szCs w:val="24"/>
         </w:rPr>
       </w:pPr>
+      <w:r>
+        <w:rPr>
+          <w:rFonts w:ascii="Times New Roman" w:hAnsi="Times New Roman"/>
+          <w:color w:val="000000"/>
+          <w:sz w:val="24"/>
+          <w:szCs w:val="24"/>
+        </w:rPr>
+        <w:t xml:space="preserve">Но освен основните предпоставки за </w:t>
+      </w:r>
+      <w:r>
+        <w:rPr>
+          <w:rFonts w:ascii="Times New Roman" w:hAnsi="Times New Roman"/>
+          <w:color w:val="000000"/>
+          <w:sz w:val="24"/>
+          <w:szCs w:val="24"/>
+        </w:rPr>
+        <w:t>създаване на продукта по време на разработката му е взето предвид и бъдещето му</w:t>
+      </w:r>
+      <w:r>
+        <w:rPr>
+          <w:rFonts w:ascii="Times New Roman" w:hAnsi="Times New Roman"/>
+          <w:color w:val="000000"/>
+          <w:sz w:val="24"/>
+          <w:szCs w:val="24"/>
+        </w:rPr>
+        <w:t>.</w:t>
+      </w:r>
+      <w:r>
+        <w:rPr>
+          <w:rFonts w:ascii="Times New Roman" w:hAnsi="Times New Roman"/>
+          <w:color w:val="000000"/>
+          <w:sz w:val="24"/>
+          <w:szCs w:val="24"/>
+        </w:rPr>
+        <w:t xml:space="preserve"> </w:t>
+      </w:r>
+      <w:r>
+        <w:rPr>
+          <w:rFonts w:ascii="Times New Roman" w:hAnsi="Times New Roman"/>
+          <w:color w:val="000000"/>
+          <w:sz w:val="24"/>
+          <w:szCs w:val="24"/>
+        </w:rPr>
+        <w:t>П</w:t>
+      </w:r>
+      <w:r>
+        <w:rPr>
+          <w:rFonts w:ascii="Times New Roman" w:hAnsi="Times New Roman"/>
+          <w:color w:val="000000"/>
+          <w:sz w:val="24"/>
+          <w:szCs w:val="24"/>
+        </w:rPr>
+        <w:t xml:space="preserve">роектът е разработен </w:t>
+      </w:r>
+      <w:r>
+        <w:rPr>
+          <w:rFonts w:ascii="Times New Roman" w:hAnsi="Times New Roman"/>
+          <w:color w:val="000000"/>
+          <w:sz w:val="24"/>
+          <w:szCs w:val="24"/>
+        </w:rPr>
+        <w:t>гъвкаво, със идеята</w:t>
+      </w:r>
+      <w:r>
+        <w:rPr>
+          <w:rFonts w:ascii="Times New Roman" w:hAnsi="Times New Roman"/>
+          <w:color w:val="000000"/>
+          <w:sz w:val="24"/>
+          <w:szCs w:val="24"/>
+        </w:rPr>
+        <w:t xml:space="preserve"> в бъдеще след допълнителни доработки спрямо специфичната задача, която е предназначен да изпълни, той да може да служи като заместител на човека при изпълнение на опасни, повтарящи се или трудни за него задачи. Като например в бита, да помага със стандартни дейности в живота на обикновения човек като пазаруване, хигиена и поддръжка на дома и т.н.</w:t>
+      </w:r>
+      <w:r>
+        <w:rPr>
+          <w:rFonts w:ascii="Times New Roman" w:hAnsi="Times New Roman"/>
+          <w:color w:val="000000"/>
+          <w:sz w:val="24"/>
+          <w:szCs w:val="24"/>
+        </w:rPr>
+        <w:t xml:space="preserve"> Друг пример за предпоставка за създаването на продукта е за използването му във опасни или недостъпни места за човека като научни изследвания в близост до вулкан</w:t>
+      </w:r>
+      <w:r>
+        <w:rPr>
+          <w:rFonts w:ascii="Times New Roman" w:hAnsi="Times New Roman"/>
+          <w:color w:val="000000"/>
+          <w:sz w:val="24"/>
+          <w:szCs w:val="24"/>
+        </w:rPr>
+        <w:t>и</w:t>
+      </w:r>
+      <w:r>
+        <w:rPr>
+          <w:rFonts w:ascii="Times New Roman" w:hAnsi="Times New Roman"/>
+          <w:color w:val="000000"/>
+          <w:sz w:val="24"/>
+          <w:szCs w:val="24"/>
+        </w:rPr>
+        <w:t>, в космоса или на трудно проходими планински терени. Освен за научна цел, може да бъде използван за военни цели в разузнаването или в помощ на сапьорските екипи при рисково обезвреждане на бомби, мини и т.н.</w:t>
+      </w:r>
     </w:p>
     <w:p>
       <w:pPr>
@@ -7532,6 +7498,61 @@
           <w:szCs w:val="24"/>
         </w:rPr>
       </w:pPr>
+      <w:r>
+        <w:rPr>
+          <w:rFonts w:ascii="Times New Roman" w:hAnsi="Times New Roman"/>
+          <w:color w:val="000000"/>
+          <w:sz w:val="24"/>
+          <w:szCs w:val="24"/>
+        </w:rPr>
+        <w:t>Спрямо специфичната нужда, роботизираната количка може да бъде изключително функционална и може да допринесе позитивно във почти вс</w:t>
+      </w:r>
+      <w:r>
+        <w:rPr>
+          <w:rFonts w:ascii="Times New Roman" w:hAnsi="Times New Roman"/>
+          <w:color w:val="000000"/>
+          <w:sz w:val="24"/>
+          <w:szCs w:val="24"/>
+        </w:rPr>
+        <w:t>яка индустрия и сфера на живота, с това доказваща изключителната нужда и важност на този проект.</w:t>
+      </w:r>
+      <w:r>
+        <w:rPr>
+          <w:rFonts w:ascii="Times New Roman" w:hAnsi="Times New Roman"/>
+          <w:color w:val="000000"/>
+          <w:sz w:val="24"/>
+          <w:szCs w:val="24"/>
+          <w:lang w:val="en-US"/>
+        </w:rPr>
+        <w:t xml:space="preserve"> </w:t>
+      </w:r>
+      <w:r>
+        <w:rPr>
+          <w:rFonts w:ascii="Times New Roman" w:hAnsi="Times New Roman"/>
+          <w:color w:val="000000"/>
+          <w:sz w:val="24"/>
+          <w:szCs w:val="24"/>
+        </w:rPr>
+        <w:t>Като в зависимост от вида и функцията си роботите мог</w:t>
+      </w:r>
+      <w:r>
+        <w:rPr>
+          <w:rFonts w:ascii="Times New Roman" w:hAnsi="Times New Roman"/>
+          <w:color w:val="000000"/>
+          <w:sz w:val="24"/>
+          <w:szCs w:val="24"/>
+        </w:rPr>
+        <w:t>ат да бъдат различни по размер.</w:t>
+      </w:r>
+      <w:r>
+        <w:rPr>
+          <w:rFonts w:ascii="Times New Roman" w:hAnsi="Times New Roman"/>
+          <w:color w:val="000000"/>
+          <w:sz w:val="24"/>
+          <w:szCs w:val="24"/>
+        </w:rPr>
+        <w:t xml:space="preserve"> </w:t>
+      </w:r>
     </w:p>
     <w:p>
       <w:pPr>
@@ -7587,6 +7608,45 @@
     </w:p>
     <w:p>
       <w:pPr>
+        <w:pStyle w:val="a6"/>
+        <w:spacing w:line="360" w:lineRule="auto"/>
+        <w:jc w:val="both"/>
+        <w:rPr>
+          <w:rFonts w:ascii="Times New Roman" w:hAnsi="Times New Roman"/>
+          <w:color w:val="000000"/>
+          <w:sz w:val="24"/>
+          <w:szCs w:val="24"/>
+        </w:rPr>
+      </w:pPr>
+    </w:p>
+    <w:p>
+      <w:pPr>
+        <w:pStyle w:val="a6"/>
+        <w:spacing w:line="360" w:lineRule="auto"/>
+        <w:jc w:val="both"/>
+        <w:rPr>
+          <w:rFonts w:ascii="Times New Roman" w:hAnsi="Times New Roman"/>
+          <w:color w:val="000000"/>
+          <w:sz w:val="24"/>
+          <w:szCs w:val="24"/>
+        </w:rPr>
+      </w:pPr>
+    </w:p>
+    <w:p>
+      <w:pPr>
+        <w:pStyle w:val="a6"/>
+        <w:spacing w:line="360" w:lineRule="auto"/>
+        <w:jc w:val="both"/>
+        <w:rPr>
+          <w:rFonts w:ascii="Times New Roman" w:hAnsi="Times New Roman"/>
+          <w:color w:val="000000"/>
+          <w:sz w:val="24"/>
+          <w:szCs w:val="24"/>
+        </w:rPr>
+      </w:pPr>
+    </w:p>
+    <w:p>
+      <w:pPr>
         <w:spacing w:after="0" w:line="360" w:lineRule="auto"/>
         <w:rPr>
           <w:rFonts w:ascii="Times New Roman" w:hAnsi="Times New Roman"/>
@@ -7602,7 +7662,6 @@
           <w:sz w:val="28"/>
           <w:szCs w:val="28"/>
         </w:rPr>
-        <w:lastRenderedPageBreak/>
         <w:t>1.2. Съществуващи решения и реализации</w:t>
       </w:r>
     </w:p>
@@ -8243,6 +8302,7 @@
           <w:color w:val="000000"/>
           <w:sz w:val="24"/>
           <w:szCs w:val="24"/>
+          <w:lang w:val="en-US"/>
         </w:rPr>
       </w:pPr>
       <w:r>
@@ -8331,179 +8391,7 @@
           <w:szCs w:val="24"/>
           <w:lang w:val="en-US"/>
         </w:rPr>
-        <w:t xml:space="preserve">. [7] </w:t>
-      </w:r>
-      <w:r>
-        <w:rPr>
-          <w:rFonts w:ascii="Times New Roman" w:hAnsi="Times New Roman"/>
-          <w:color w:val="000000"/>
-          <w:sz w:val="24"/>
-          <w:szCs w:val="24"/>
-        </w:rPr>
-        <w:t xml:space="preserve">Той представлява радио-управляван робот обикалял из паркове на </w:t>
-      </w:r>
-      <w:r>
-        <w:rPr>
-          <w:rFonts w:ascii="Times New Roman" w:hAnsi="Times New Roman"/>
-          <w:color w:val="000000"/>
-          <w:sz w:val="24"/>
-          <w:szCs w:val="24"/>
-          <w:lang w:val="en-US"/>
-        </w:rPr>
-        <w:t xml:space="preserve">Disney </w:t>
-      </w:r>
-      <w:r>
-        <w:rPr>
-          <w:rFonts w:ascii="Times New Roman" w:hAnsi="Times New Roman"/>
-          <w:color w:val="000000"/>
-          <w:sz w:val="24"/>
-          <w:szCs w:val="24"/>
-        </w:rPr>
-        <w:t xml:space="preserve">из целия свят. Създаден от </w:t>
-      </w:r>
-      <w:proofErr w:type="spellStart"/>
-      <w:r>
-        <w:rPr>
-          <w:rFonts w:ascii="Times New Roman" w:hAnsi="Times New Roman"/>
-          <w:color w:val="000000"/>
-          <w:sz w:val="24"/>
-          <w:szCs w:val="24"/>
-        </w:rPr>
-        <w:t>Daniel</w:t>
-      </w:r>
-      <w:proofErr w:type="spellEnd"/>
-      <w:r>
-        <w:rPr>
-          <w:rFonts w:ascii="Times New Roman" w:hAnsi="Times New Roman"/>
-          <w:color w:val="000000"/>
-          <w:sz w:val="24"/>
-          <w:szCs w:val="24"/>
-        </w:rPr>
-        <w:t xml:space="preserve"> </w:t>
-      </w:r>
-      <w:proofErr w:type="spellStart"/>
-      <w:r>
-        <w:rPr>
-          <w:rFonts w:ascii="Times New Roman" w:hAnsi="Times New Roman"/>
-          <w:color w:val="000000"/>
-          <w:sz w:val="24"/>
-          <w:szCs w:val="24"/>
-        </w:rPr>
-        <w:t>Deutsch</w:t>
-      </w:r>
-      <w:proofErr w:type="spellEnd"/>
-      <w:r>
-        <w:rPr>
-          <w:rFonts w:ascii="Times New Roman" w:hAnsi="Times New Roman"/>
-          <w:color w:val="000000"/>
-          <w:sz w:val="24"/>
-          <w:szCs w:val="24"/>
-          <w:lang w:val="en-US"/>
-        </w:rPr>
-        <w:t xml:space="preserve"> </w:t>
-      </w:r>
-      <w:r>
-        <w:rPr>
-          <w:rFonts w:ascii="Times New Roman" w:hAnsi="Times New Roman"/>
-          <w:color w:val="000000"/>
-          <w:sz w:val="24"/>
-          <w:szCs w:val="24"/>
-        </w:rPr>
-        <w:t>в употреба от 1995-2014, той е бил един от най-обичаните атракции в парка.</w:t>
-      </w:r>
-      <w:r>
-        <w:rPr>
-          <w:rFonts w:ascii="Times New Roman" w:hAnsi="Times New Roman"/>
-          <w:color w:val="000000"/>
-          <w:sz w:val="24"/>
-          <w:szCs w:val="24"/>
-          <w:lang w:val="en-US"/>
-        </w:rPr>
-        <w:t xml:space="preserve"> </w:t>
-      </w:r>
-      <w:r>
-        <w:rPr>
-          <w:rFonts w:ascii="Times New Roman" w:hAnsi="Times New Roman"/>
-          <w:color w:val="000000"/>
-          <w:sz w:val="24"/>
-          <w:szCs w:val="24"/>
-        </w:rPr>
-        <w:t xml:space="preserve">Роботът е управляван от един човек. </w:t>
-      </w:r>
-      <w:proofErr w:type="spellStart"/>
-      <w:r>
-        <w:rPr>
-          <w:rFonts w:ascii="Times New Roman" w:hAnsi="Times New Roman"/>
-          <w:color w:val="000000"/>
-          <w:sz w:val="24"/>
-          <w:szCs w:val="24"/>
-        </w:rPr>
-        <w:t>Т</w:t>
-      </w:r>
-      <w:r>
-        <w:rPr>
-          <w:rFonts w:ascii="Times New Roman" w:hAnsi="Times New Roman"/>
-          <w:color w:val="000000"/>
-          <w:sz w:val="24"/>
-          <w:szCs w:val="24"/>
-        </w:rPr>
-        <w:t>рансмитер</w:t>
-      </w:r>
-      <w:proofErr w:type="spellEnd"/>
-      <w:r>
-        <w:rPr>
-          <w:rFonts w:ascii="Times New Roman" w:hAnsi="Times New Roman"/>
-          <w:color w:val="000000"/>
-          <w:sz w:val="24"/>
-          <w:szCs w:val="24"/>
-        </w:rPr>
-        <w:t xml:space="preserve"> </w:t>
-      </w:r>
-      <w:r>
-        <w:rPr>
-          <w:rFonts w:ascii="Times New Roman" w:hAnsi="Times New Roman"/>
-          <w:color w:val="000000"/>
-          <w:sz w:val="24"/>
-          <w:szCs w:val="24"/>
-        </w:rPr>
-        <w:t xml:space="preserve">за управление от </w:t>
-      </w:r>
-      <w:r>
-        <w:rPr>
-          <w:rFonts w:ascii="Times New Roman" w:hAnsi="Times New Roman"/>
-          <w:color w:val="000000"/>
-          <w:sz w:val="24"/>
-          <w:szCs w:val="24"/>
-        </w:rPr>
-        <w:t xml:space="preserve">разстояние </w:t>
-      </w:r>
-      <w:r>
-        <w:rPr>
-          <w:rFonts w:ascii="Times New Roman" w:hAnsi="Times New Roman"/>
-          <w:color w:val="000000"/>
-          <w:sz w:val="24"/>
-          <w:szCs w:val="24"/>
-        </w:rPr>
-        <w:t xml:space="preserve">и микрофон са скрити в тялото на робота. Също така съдържа гласов процесор, който може да променя гласа на оператора на робота до определен тон. Подобен робот е </w:t>
-      </w:r>
-      <w:r>
-        <w:rPr>
-          <w:rFonts w:ascii="Times New Roman" w:hAnsi="Times New Roman"/>
-          <w:color w:val="000000"/>
-          <w:sz w:val="24"/>
-          <w:szCs w:val="24"/>
-          <w:lang w:val="en-US"/>
-        </w:rPr>
-        <w:t xml:space="preserve">PIPA, </w:t>
-      </w:r>
-      <w:r>
-        <w:rPr>
-          <w:rFonts w:ascii="Times New Roman" w:hAnsi="Times New Roman"/>
-          <w:color w:val="000000"/>
-          <w:sz w:val="24"/>
-          <w:szCs w:val="24"/>
-        </w:rPr>
-        <w:t>служещ да окуражава посетителите на парка да рециклират своите отпадъци.</w:t>
+        <w:t xml:space="preserve">. </w:t>
       </w:r>
     </w:p>
     <w:p>
@@ -8525,54 +8413,181 @@
           <w:color w:val="000000"/>
           <w:sz w:val="24"/>
           <w:szCs w:val="24"/>
-        </w:rPr>
-        <w:t xml:space="preserve">А може би даже по-позната съществуваща реализация в сферата на роботизирани колички с цел развлечение са стандартните играчки от този тип. </w:t>
-      </w:r>
-      <w:r>
-        <w:rPr>
-          <w:rFonts w:ascii="Times New Roman" w:hAnsi="Times New Roman"/>
-          <w:color w:val="000000"/>
-          <w:sz w:val="24"/>
-          <w:szCs w:val="24"/>
-        </w:rPr>
-        <w:t xml:space="preserve">Популярни най-вече сред най-младите </w:t>
-      </w:r>
-      <w:r>
-        <w:rPr>
-          <w:rFonts w:ascii="Times New Roman" w:hAnsi="Times New Roman"/>
-          <w:color w:val="000000"/>
-          <w:sz w:val="24"/>
-          <w:szCs w:val="24"/>
-        </w:rPr>
-        <w:t>ентусиасти</w:t>
-      </w:r>
-      <w:r>
-        <w:rPr>
-          <w:rFonts w:ascii="Times New Roman" w:hAnsi="Times New Roman"/>
-          <w:color w:val="000000"/>
-          <w:sz w:val="24"/>
-          <w:szCs w:val="24"/>
-        </w:rPr>
-        <w:t xml:space="preserve"> на роботиката, те много често са причината появата на </w:t>
-      </w:r>
-      <w:r>
-        <w:rPr>
-          <w:rFonts w:ascii="Times New Roman" w:hAnsi="Times New Roman"/>
-          <w:color w:val="000000"/>
-          <w:sz w:val="24"/>
-          <w:szCs w:val="24"/>
-        </w:rPr>
-        <w:lastRenderedPageBreak/>
-        <w:t xml:space="preserve">искрата за този интерес поради в пъти по-лесното им управление в сравнение с друг вид роботизирани играчки като хеликоптери, самолети и т.н. </w:t>
-      </w:r>
-      <w:r>
-        <w:rPr>
-          <w:rFonts w:ascii="Times New Roman" w:hAnsi="Times New Roman"/>
-          <w:color w:val="000000"/>
-          <w:sz w:val="24"/>
-          <w:szCs w:val="24"/>
-        </w:rPr>
-        <w:t>С развитието на роботиката започват да се появяват все по-мощни и по-детайлни разработки, което води до създаването на революционни за човечеството събития.</w:t>
+          <w:lang w:val="en-US"/>
+        </w:rPr>
+        <w:t xml:space="preserve">[7] </w:t>
+      </w:r>
+      <w:r>
+        <w:rPr>
+          <w:rFonts w:ascii="Times New Roman" w:hAnsi="Times New Roman"/>
+          <w:color w:val="000000"/>
+          <w:sz w:val="24"/>
+          <w:szCs w:val="24"/>
+        </w:rPr>
+        <w:t xml:space="preserve">Той представлява радио-управляван робот обикалял из паркове на </w:t>
+      </w:r>
+      <w:r>
+        <w:rPr>
+          <w:rFonts w:ascii="Times New Roman" w:hAnsi="Times New Roman"/>
+          <w:color w:val="000000"/>
+          <w:sz w:val="24"/>
+          <w:szCs w:val="24"/>
+          <w:lang w:val="en-US"/>
+        </w:rPr>
+        <w:t xml:space="preserve">Disney </w:t>
+      </w:r>
+      <w:r>
+        <w:rPr>
+          <w:rFonts w:ascii="Times New Roman" w:hAnsi="Times New Roman"/>
+          <w:color w:val="000000"/>
+          <w:sz w:val="24"/>
+          <w:szCs w:val="24"/>
+        </w:rPr>
+        <w:t xml:space="preserve">из целия свят. Създаден от </w:t>
+      </w:r>
+      <w:proofErr w:type="spellStart"/>
+      <w:r>
+        <w:rPr>
+          <w:rFonts w:ascii="Times New Roman" w:hAnsi="Times New Roman"/>
+          <w:color w:val="000000"/>
+          <w:sz w:val="24"/>
+          <w:szCs w:val="24"/>
+        </w:rPr>
+        <w:t>Daniel</w:t>
+      </w:r>
+      <w:proofErr w:type="spellEnd"/>
+      <w:r>
+        <w:rPr>
+          <w:rFonts w:ascii="Times New Roman" w:hAnsi="Times New Roman"/>
+          <w:color w:val="000000"/>
+          <w:sz w:val="24"/>
+          <w:szCs w:val="24"/>
+        </w:rPr>
+        <w:t xml:space="preserve"> </w:t>
+      </w:r>
+      <w:proofErr w:type="spellStart"/>
+      <w:r>
+        <w:rPr>
+          <w:rFonts w:ascii="Times New Roman" w:hAnsi="Times New Roman"/>
+          <w:color w:val="000000"/>
+          <w:sz w:val="24"/>
+          <w:szCs w:val="24"/>
+        </w:rPr>
+        <w:t>Deutsch</w:t>
+      </w:r>
+      <w:proofErr w:type="spellEnd"/>
+      <w:r>
+        <w:rPr>
+          <w:rFonts w:ascii="Times New Roman" w:hAnsi="Times New Roman"/>
+          <w:color w:val="000000"/>
+          <w:sz w:val="24"/>
+          <w:szCs w:val="24"/>
+          <w:lang w:val="en-US"/>
+        </w:rPr>
+        <w:t xml:space="preserve"> </w:t>
+      </w:r>
+      <w:r>
+        <w:rPr>
+          <w:rFonts w:ascii="Times New Roman" w:hAnsi="Times New Roman"/>
+          <w:color w:val="000000"/>
+          <w:sz w:val="24"/>
+          <w:szCs w:val="24"/>
+        </w:rPr>
+        <w:t>в употреба от 1995-2014, той е бил един от най-обичаните атракции в парка.</w:t>
+      </w:r>
+      <w:r>
+        <w:rPr>
+          <w:rFonts w:ascii="Times New Roman" w:hAnsi="Times New Roman"/>
+          <w:color w:val="000000"/>
+          <w:sz w:val="24"/>
+          <w:szCs w:val="24"/>
+          <w:lang w:val="en-US"/>
+        </w:rPr>
+        <w:t xml:space="preserve"> </w:t>
+      </w:r>
+      <w:r>
+        <w:rPr>
+          <w:rFonts w:ascii="Times New Roman" w:hAnsi="Times New Roman"/>
+          <w:color w:val="000000"/>
+          <w:sz w:val="24"/>
+          <w:szCs w:val="24"/>
+        </w:rPr>
+        <w:t xml:space="preserve">Роботът е управляван от един човек. </w:t>
+      </w:r>
+      <w:proofErr w:type="spellStart"/>
+      <w:r>
+        <w:rPr>
+          <w:rFonts w:ascii="Times New Roman" w:hAnsi="Times New Roman"/>
+          <w:color w:val="000000"/>
+          <w:sz w:val="24"/>
+          <w:szCs w:val="24"/>
+        </w:rPr>
+        <w:t>Т</w:t>
+      </w:r>
+      <w:r>
+        <w:rPr>
+          <w:rFonts w:ascii="Times New Roman" w:hAnsi="Times New Roman"/>
+          <w:color w:val="000000"/>
+          <w:sz w:val="24"/>
+          <w:szCs w:val="24"/>
+        </w:rPr>
+        <w:t>рансмитер</w:t>
+      </w:r>
+      <w:proofErr w:type="spellEnd"/>
+      <w:r>
+        <w:rPr>
+          <w:rFonts w:ascii="Times New Roman" w:hAnsi="Times New Roman"/>
+          <w:color w:val="000000"/>
+          <w:sz w:val="24"/>
+          <w:szCs w:val="24"/>
+        </w:rPr>
+        <w:t xml:space="preserve"> </w:t>
+      </w:r>
+      <w:r>
+        <w:rPr>
+          <w:rFonts w:ascii="Times New Roman" w:hAnsi="Times New Roman"/>
+          <w:color w:val="000000"/>
+          <w:sz w:val="24"/>
+          <w:szCs w:val="24"/>
+        </w:rPr>
+        <w:t xml:space="preserve">за управление от </w:t>
+      </w:r>
+      <w:r>
+        <w:rPr>
+          <w:rFonts w:ascii="Times New Roman" w:hAnsi="Times New Roman"/>
+          <w:color w:val="000000"/>
+          <w:sz w:val="24"/>
+          <w:szCs w:val="24"/>
+        </w:rPr>
+        <w:t xml:space="preserve">разстояние </w:t>
+      </w:r>
+      <w:r>
+        <w:rPr>
+          <w:rFonts w:ascii="Times New Roman" w:hAnsi="Times New Roman"/>
+          <w:color w:val="000000"/>
+          <w:sz w:val="24"/>
+          <w:szCs w:val="24"/>
+        </w:rPr>
+        <w:t xml:space="preserve">и микрофон са скрити в тялото на робота. Също така съдържа гласов процесор, който може да променя гласа на оператора на робота до определен тон. Подобен робот е </w:t>
+      </w:r>
+      <w:r>
+        <w:rPr>
+          <w:rFonts w:ascii="Times New Roman" w:hAnsi="Times New Roman"/>
+          <w:color w:val="000000"/>
+          <w:sz w:val="24"/>
+          <w:szCs w:val="24"/>
+          <w:lang w:val="en-US"/>
+        </w:rPr>
+        <w:t xml:space="preserve">PIPA, </w:t>
+      </w:r>
+      <w:r>
+        <w:rPr>
+          <w:rFonts w:ascii="Times New Roman" w:hAnsi="Times New Roman"/>
+          <w:color w:val="000000"/>
+          <w:sz w:val="24"/>
+          <w:szCs w:val="24"/>
+        </w:rPr>
+        <w:t>служещ да окуражава посетителите на парка да рециклират своите отпадъци.</w:t>
       </w:r>
     </w:p>
     <w:p>
@@ -8595,258 +8610,44 @@
           <w:sz w:val="24"/>
           <w:szCs w:val="24"/>
         </w:rPr>
-        <w:t xml:space="preserve">В сферата на развлекателната роботика с цел цялостното развитие на науката, вероятно един от най-ярките примери за съществуващи решения е </w:t>
-      </w:r>
-      <w:r>
-        <w:rPr>
-          <w:rFonts w:ascii="Times New Roman" w:hAnsi="Times New Roman"/>
-          <w:color w:val="000000"/>
-          <w:sz w:val="24"/>
-          <w:szCs w:val="24"/>
-          <w:lang w:val="en-US"/>
-        </w:rPr>
-        <w:t>“RoboCup”. [9] “</w:t>
-      </w:r>
-      <w:proofErr w:type="spellStart"/>
-      <w:r>
-        <w:rPr>
-          <w:rFonts w:ascii="Times New Roman" w:hAnsi="Times New Roman"/>
-          <w:color w:val="000000"/>
-          <w:sz w:val="24"/>
-          <w:szCs w:val="24"/>
-          <w:lang w:val="en-US"/>
-        </w:rPr>
-        <w:t>RoboCup</w:t>
-      </w:r>
-      <w:proofErr w:type="spellEnd"/>
-      <w:r>
-        <w:rPr>
-          <w:rFonts w:ascii="Times New Roman" w:hAnsi="Times New Roman"/>
-          <w:color w:val="000000"/>
-          <w:sz w:val="24"/>
-          <w:szCs w:val="24"/>
-          <w:lang w:val="en-US"/>
-        </w:rPr>
-        <w:t xml:space="preserve">” </w:t>
-      </w:r>
-      <w:r>
-        <w:rPr>
-          <w:rFonts w:ascii="Times New Roman" w:hAnsi="Times New Roman"/>
-          <w:color w:val="000000"/>
-          <w:sz w:val="24"/>
-          <w:szCs w:val="24"/>
-        </w:rPr>
-        <w:t xml:space="preserve">представлява ежегоден, международен турнир създаден през 1996 от група професори, включвайки </w:t>
-      </w:r>
-      <w:proofErr w:type="spellStart"/>
-      <w:r>
-        <w:rPr>
-          <w:rFonts w:ascii="Times New Roman" w:hAnsi="Times New Roman"/>
-          <w:color w:val="000000"/>
-          <w:sz w:val="24"/>
-          <w:szCs w:val="24"/>
-        </w:rPr>
-        <w:t>Хироаки</w:t>
-      </w:r>
-      <w:proofErr w:type="spellEnd"/>
-      <w:r>
-        <w:rPr>
-          <w:rFonts w:ascii="Times New Roman" w:hAnsi="Times New Roman"/>
-          <w:color w:val="000000"/>
-          <w:sz w:val="24"/>
-          <w:szCs w:val="24"/>
-        </w:rPr>
-        <w:t xml:space="preserve"> </w:t>
-      </w:r>
-      <w:proofErr w:type="spellStart"/>
-      <w:r>
-        <w:rPr>
-          <w:rFonts w:ascii="Times New Roman" w:hAnsi="Times New Roman"/>
-          <w:color w:val="000000"/>
-          <w:sz w:val="24"/>
-          <w:szCs w:val="24"/>
-        </w:rPr>
-        <w:t>Китано</w:t>
-      </w:r>
-      <w:proofErr w:type="spellEnd"/>
-      <w:r>
-        <w:rPr>
-          <w:rFonts w:ascii="Times New Roman" w:hAnsi="Times New Roman"/>
-          <w:color w:val="000000"/>
-          <w:sz w:val="24"/>
-          <w:szCs w:val="24"/>
-        </w:rPr>
-        <w:t xml:space="preserve">, </w:t>
-      </w:r>
-      <w:r>
-        <w:rPr>
-          <w:rFonts w:ascii="Times New Roman" w:hAnsi="Times New Roman"/>
-          <w:color w:val="000000"/>
-          <w:sz w:val="24"/>
-          <w:szCs w:val="24"/>
-        </w:rPr>
-        <w:t xml:space="preserve">Мануела М. </w:t>
-      </w:r>
-      <w:proofErr w:type="spellStart"/>
-      <w:r>
-        <w:rPr>
-          <w:rFonts w:ascii="Times New Roman" w:hAnsi="Times New Roman"/>
-          <w:color w:val="000000"/>
-          <w:sz w:val="24"/>
-          <w:szCs w:val="24"/>
-        </w:rPr>
-        <w:t>Велосо</w:t>
-      </w:r>
-      <w:proofErr w:type="spellEnd"/>
-      <w:r>
-        <w:rPr>
-          <w:rFonts w:ascii="Times New Roman" w:hAnsi="Times New Roman"/>
-          <w:color w:val="000000"/>
-          <w:sz w:val="24"/>
-          <w:szCs w:val="24"/>
-        </w:rPr>
-        <w:t xml:space="preserve"> и </w:t>
-      </w:r>
-      <w:r>
-        <w:rPr>
-          <w:rFonts w:ascii="Times New Roman" w:hAnsi="Times New Roman"/>
-          <w:color w:val="000000"/>
-          <w:sz w:val="24"/>
-          <w:szCs w:val="24"/>
-        </w:rPr>
-        <w:t xml:space="preserve">Минору </w:t>
-      </w:r>
-      <w:proofErr w:type="spellStart"/>
-      <w:r>
-        <w:rPr>
-          <w:rFonts w:ascii="Times New Roman" w:hAnsi="Times New Roman"/>
-          <w:color w:val="000000"/>
-          <w:sz w:val="24"/>
-          <w:szCs w:val="24"/>
-        </w:rPr>
-        <w:t>Асада</w:t>
-      </w:r>
-      <w:proofErr w:type="spellEnd"/>
-      <w:r>
-        <w:rPr>
-          <w:rFonts w:ascii="Times New Roman" w:hAnsi="Times New Roman"/>
-          <w:color w:val="000000"/>
-          <w:sz w:val="24"/>
-          <w:szCs w:val="24"/>
-        </w:rPr>
-        <w:t xml:space="preserve">. Целта на турнира е да </w:t>
-      </w:r>
-      <w:r>
-        <w:rPr>
-          <w:rFonts w:ascii="Times New Roman" w:hAnsi="Times New Roman"/>
-          <w:color w:val="000000"/>
-          <w:sz w:val="24"/>
-          <w:szCs w:val="24"/>
-        </w:rPr>
-        <w:t>популяризира</w:t>
-      </w:r>
-      <w:r>
-        <w:rPr>
-          <w:rFonts w:ascii="Times New Roman" w:hAnsi="Times New Roman"/>
-          <w:color w:val="000000"/>
-          <w:sz w:val="24"/>
-          <w:szCs w:val="24"/>
-        </w:rPr>
-        <w:t xml:space="preserve"> проучването на роботиката и изкуствения интелект чрез предоставяне на атрактивно за публиката </w:t>
-      </w:r>
-      <w:r>
-        <w:rPr>
-          <w:rFonts w:ascii="Times New Roman" w:hAnsi="Times New Roman"/>
-          <w:color w:val="000000"/>
-          <w:sz w:val="24"/>
-          <w:szCs w:val="24"/>
-        </w:rPr>
-        <w:t>предизвикателство</w:t>
-      </w:r>
-      <w:r>
-        <w:rPr>
-          <w:rFonts w:ascii="Times New Roman" w:hAnsi="Times New Roman"/>
-          <w:color w:val="000000"/>
-          <w:sz w:val="24"/>
-          <w:szCs w:val="24"/>
-        </w:rPr>
-        <w:t xml:space="preserve">. Името </w:t>
-      </w:r>
-      <w:r>
-        <w:rPr>
-          <w:rFonts w:ascii="Times New Roman" w:hAnsi="Times New Roman"/>
-          <w:color w:val="000000"/>
-          <w:sz w:val="24"/>
-          <w:szCs w:val="24"/>
-          <w:lang w:val="en-US"/>
-        </w:rPr>
-        <w:t xml:space="preserve">“RoboCup” </w:t>
-      </w:r>
-      <w:r>
-        <w:rPr>
-          <w:rFonts w:ascii="Times New Roman" w:hAnsi="Times New Roman"/>
-          <w:color w:val="000000"/>
-          <w:sz w:val="24"/>
-          <w:szCs w:val="24"/>
-        </w:rPr>
-        <w:t xml:space="preserve">е съкращение на пълното име на турнира – </w:t>
-      </w:r>
-      <w:r>
-        <w:rPr>
-          <w:rFonts w:ascii="Times New Roman" w:hAnsi="Times New Roman"/>
-          <w:color w:val="000000"/>
-          <w:sz w:val="24"/>
-          <w:szCs w:val="24"/>
-          <w:lang w:val="en-US"/>
-        </w:rPr>
-        <w:t xml:space="preserve">“Robot Soccer World Cup”, </w:t>
-      </w:r>
-      <w:r>
-        <w:rPr>
-          <w:rFonts w:ascii="Times New Roman" w:hAnsi="Times New Roman"/>
-          <w:color w:val="000000"/>
-          <w:sz w:val="24"/>
-          <w:szCs w:val="24"/>
-        </w:rPr>
-        <w:t xml:space="preserve">предено на български – </w:t>
-      </w:r>
-      <w:r>
-        <w:rPr>
-          <w:rFonts w:ascii="Times New Roman" w:hAnsi="Times New Roman"/>
-          <w:color w:val="000000"/>
-          <w:sz w:val="24"/>
-          <w:szCs w:val="24"/>
-          <w:lang w:val="en-US"/>
-        </w:rPr>
-        <w:t>“</w:t>
-      </w:r>
-      <w:r>
-        <w:rPr>
-          <w:rFonts w:ascii="Times New Roman" w:hAnsi="Times New Roman"/>
-          <w:color w:val="000000"/>
-          <w:sz w:val="24"/>
-          <w:szCs w:val="24"/>
-        </w:rPr>
-        <w:t>Световно първенство по футбол за роботи</w:t>
-      </w:r>
-      <w:r>
-        <w:rPr>
-          <w:rFonts w:ascii="Times New Roman" w:hAnsi="Times New Roman"/>
-          <w:color w:val="000000"/>
-          <w:sz w:val="24"/>
-          <w:szCs w:val="24"/>
-          <w:lang w:val="en-US"/>
-        </w:rPr>
-        <w:t>”</w:t>
-      </w:r>
-      <w:r>
-        <w:rPr>
-          <w:rFonts w:ascii="Times New Roman" w:hAnsi="Times New Roman"/>
-          <w:color w:val="000000"/>
-          <w:sz w:val="24"/>
-          <w:szCs w:val="24"/>
-        </w:rPr>
-        <w:t>, базирано на познатото световно първенство по футбол на ФИФА. Според организаторите, основната цел на проекта е до средата на двадесет и първи век, отбор от изцяло автономни роботи да спечелят футболен мач, спазвайки всички официални правила на ФИФА, срещу победителя на най-скорошното световно първенство по футбол.</w:t>
+        <w:lastRenderedPageBreak/>
+        <w:t xml:space="preserve">А може би даже по-позната съществуваща реализация в сферата на роботизирани колички с цел развлечение са стандартните играчки от този тип. </w:t>
+      </w:r>
+      <w:r>
+        <w:rPr>
+          <w:rFonts w:ascii="Times New Roman" w:hAnsi="Times New Roman"/>
+          <w:color w:val="000000"/>
+          <w:sz w:val="24"/>
+          <w:szCs w:val="24"/>
+        </w:rPr>
+        <w:t xml:space="preserve">Популярни най-вече сред най-младите </w:t>
+      </w:r>
+      <w:r>
+        <w:rPr>
+          <w:rFonts w:ascii="Times New Roman" w:hAnsi="Times New Roman"/>
+          <w:color w:val="000000"/>
+          <w:sz w:val="24"/>
+          <w:szCs w:val="24"/>
+        </w:rPr>
+        <w:t>ентусиасти</w:t>
+      </w:r>
+      <w:r>
+        <w:rPr>
+          <w:rFonts w:ascii="Times New Roman" w:hAnsi="Times New Roman"/>
+          <w:color w:val="000000"/>
+          <w:sz w:val="24"/>
+          <w:szCs w:val="24"/>
+        </w:rPr>
+        <w:t xml:space="preserve"> на роботиката, те много често са причината появата на искрата за този интерес поради в пъти по-лесното им управление в сравнение с друг вид роботизирани играчки като хеликоптери, самолети и т.н. </w:t>
+      </w:r>
+      <w:r>
+        <w:rPr>
+          <w:rFonts w:ascii="Times New Roman" w:hAnsi="Times New Roman"/>
+          <w:color w:val="000000"/>
+          <w:sz w:val="24"/>
+          <w:szCs w:val="24"/>
+        </w:rPr>
+        <w:t>С развитието на роботиката започват да се появяват все по-мощни и по-детайлни разработки, което води до създаването на революционни за човечеството събития.</w:t>
       </w:r>
     </w:p>
     <w:p>
@@ -8860,6 +8661,306 @@
           <w:color w:val="000000"/>
           <w:sz w:val="24"/>
           <w:szCs w:val="24"/>
+          <w:lang w:val="en-US"/>
+        </w:rPr>
+      </w:pPr>
+      <w:r>
+        <w:rPr>
+          <w:rFonts w:ascii="Times New Roman" w:hAnsi="Times New Roman"/>
+          <w:color w:val="000000"/>
+          <w:sz w:val="24"/>
+          <w:szCs w:val="24"/>
+        </w:rPr>
+        <w:t xml:space="preserve">В сферата на развлекателната роботика с цел цялостното развитие на науката, вероятно един от най-ярките примери за съществуващи решения е </w:t>
+      </w:r>
+      <w:r>
+        <w:rPr>
+          <w:rFonts w:ascii="Times New Roman" w:hAnsi="Times New Roman"/>
+          <w:color w:val="000000"/>
+          <w:sz w:val="24"/>
+          <w:szCs w:val="24"/>
+          <w:lang w:val="en-US"/>
+        </w:rPr>
+        <w:t xml:space="preserve">“RoboCup”. </w:t>
+      </w:r>
+    </w:p>
+    <w:p>
+      <w:pPr>
+        <w:pStyle w:val="a6"/>
+        <w:spacing w:line="360" w:lineRule="auto"/>
+        <w:ind w:firstLine="709"/>
+        <w:jc w:val="both"/>
+        <w:rPr>
+          <w:rFonts w:ascii="Times New Roman" w:hAnsi="Times New Roman"/>
+          <w:color w:val="000000"/>
+          <w:sz w:val="24"/>
+          <w:szCs w:val="24"/>
+        </w:rPr>
+      </w:pPr>
+      <w:r>
+        <w:rPr>
+          <w:rFonts w:ascii="Times New Roman" w:hAnsi="Times New Roman"/>
+          <w:color w:val="000000"/>
+          <w:sz w:val="24"/>
+          <w:szCs w:val="24"/>
+          <w:lang w:val="en-US"/>
+        </w:rPr>
+        <w:t>[9] “</w:t>
+      </w:r>
+      <w:proofErr w:type="spellStart"/>
+      <w:r>
+        <w:rPr>
+          <w:rFonts w:ascii="Times New Roman" w:hAnsi="Times New Roman"/>
+          <w:color w:val="000000"/>
+          <w:sz w:val="24"/>
+          <w:szCs w:val="24"/>
+          <w:lang w:val="en-US"/>
+        </w:rPr>
+        <w:t>RoboCup</w:t>
+      </w:r>
+      <w:proofErr w:type="spellEnd"/>
+      <w:r>
+        <w:rPr>
+          <w:rFonts w:ascii="Times New Roman" w:hAnsi="Times New Roman"/>
+          <w:color w:val="000000"/>
+          <w:sz w:val="24"/>
+          <w:szCs w:val="24"/>
+          <w:lang w:val="en-US"/>
+        </w:rPr>
+        <w:t xml:space="preserve">” </w:t>
+      </w:r>
+      <w:r>
+        <w:rPr>
+          <w:rFonts w:ascii="Times New Roman" w:hAnsi="Times New Roman"/>
+          <w:color w:val="000000"/>
+          <w:sz w:val="24"/>
+          <w:szCs w:val="24"/>
+        </w:rPr>
+        <w:t xml:space="preserve">представлява ежегоден, международен турнир създаден през 1996 от група професори, включвайки </w:t>
+      </w:r>
+      <w:proofErr w:type="spellStart"/>
+      <w:r>
+        <w:rPr>
+          <w:rFonts w:ascii="Times New Roman" w:hAnsi="Times New Roman"/>
+          <w:color w:val="000000"/>
+          <w:sz w:val="24"/>
+          <w:szCs w:val="24"/>
+        </w:rPr>
+        <w:t>Хироаки</w:t>
+      </w:r>
+      <w:proofErr w:type="spellEnd"/>
+      <w:r>
+        <w:rPr>
+          <w:rFonts w:ascii="Times New Roman" w:hAnsi="Times New Roman"/>
+          <w:color w:val="000000"/>
+          <w:sz w:val="24"/>
+          <w:szCs w:val="24"/>
+        </w:rPr>
+        <w:t xml:space="preserve"> </w:t>
+      </w:r>
+      <w:proofErr w:type="spellStart"/>
+      <w:r>
+        <w:rPr>
+          <w:rFonts w:ascii="Times New Roman" w:hAnsi="Times New Roman"/>
+          <w:color w:val="000000"/>
+          <w:sz w:val="24"/>
+          <w:szCs w:val="24"/>
+        </w:rPr>
+        <w:t>Китано</w:t>
+      </w:r>
+      <w:proofErr w:type="spellEnd"/>
+      <w:r>
+        <w:rPr>
+          <w:rFonts w:ascii="Times New Roman" w:hAnsi="Times New Roman"/>
+          <w:color w:val="000000"/>
+          <w:sz w:val="24"/>
+          <w:szCs w:val="24"/>
+        </w:rPr>
+        <w:t xml:space="preserve">, </w:t>
+      </w:r>
+      <w:r>
+        <w:rPr>
+          <w:rFonts w:ascii="Times New Roman" w:hAnsi="Times New Roman"/>
+          <w:color w:val="000000"/>
+          <w:sz w:val="24"/>
+          <w:szCs w:val="24"/>
+        </w:rPr>
+        <w:t xml:space="preserve">Мануела М. </w:t>
+      </w:r>
+      <w:proofErr w:type="spellStart"/>
+      <w:r>
+        <w:rPr>
+          <w:rFonts w:ascii="Times New Roman" w:hAnsi="Times New Roman"/>
+          <w:color w:val="000000"/>
+          <w:sz w:val="24"/>
+          <w:szCs w:val="24"/>
+        </w:rPr>
+        <w:t>Велосо</w:t>
+      </w:r>
+      <w:proofErr w:type="spellEnd"/>
+      <w:r>
+        <w:rPr>
+          <w:rFonts w:ascii="Times New Roman" w:hAnsi="Times New Roman"/>
+          <w:color w:val="000000"/>
+          <w:sz w:val="24"/>
+          <w:szCs w:val="24"/>
+        </w:rPr>
+        <w:t xml:space="preserve"> и </w:t>
+      </w:r>
+      <w:r>
+        <w:rPr>
+          <w:rFonts w:ascii="Times New Roman" w:hAnsi="Times New Roman"/>
+          <w:color w:val="000000"/>
+          <w:sz w:val="24"/>
+          <w:szCs w:val="24"/>
+        </w:rPr>
+        <w:t xml:space="preserve">Минору </w:t>
+      </w:r>
+      <w:proofErr w:type="spellStart"/>
+      <w:r>
+        <w:rPr>
+          <w:rFonts w:ascii="Times New Roman" w:hAnsi="Times New Roman"/>
+          <w:color w:val="000000"/>
+          <w:sz w:val="24"/>
+          <w:szCs w:val="24"/>
+        </w:rPr>
+        <w:t>Асада</w:t>
+      </w:r>
+      <w:proofErr w:type="spellEnd"/>
+      <w:r>
+        <w:rPr>
+          <w:rFonts w:ascii="Times New Roman" w:hAnsi="Times New Roman"/>
+          <w:color w:val="000000"/>
+          <w:sz w:val="24"/>
+          <w:szCs w:val="24"/>
+        </w:rPr>
+        <w:t xml:space="preserve">. Целта на турнира е да </w:t>
+      </w:r>
+      <w:r>
+        <w:rPr>
+          <w:rFonts w:ascii="Times New Roman" w:hAnsi="Times New Roman"/>
+          <w:color w:val="000000"/>
+          <w:sz w:val="24"/>
+          <w:szCs w:val="24"/>
+        </w:rPr>
+        <w:t>популяризира</w:t>
+      </w:r>
+      <w:r>
+        <w:rPr>
+          <w:rFonts w:ascii="Times New Roman" w:hAnsi="Times New Roman"/>
+          <w:color w:val="000000"/>
+          <w:sz w:val="24"/>
+          <w:szCs w:val="24"/>
+        </w:rPr>
+        <w:t xml:space="preserve"> проучването на роботиката и изкуствения интелект чрез предоставяне на атрактивно за публиката </w:t>
+      </w:r>
+      <w:r>
+        <w:rPr>
+          <w:rFonts w:ascii="Times New Roman" w:hAnsi="Times New Roman"/>
+          <w:color w:val="000000"/>
+          <w:sz w:val="24"/>
+          <w:szCs w:val="24"/>
+        </w:rPr>
+        <w:t>предизвикателство</w:t>
+      </w:r>
+      <w:r>
+        <w:rPr>
+          <w:rFonts w:ascii="Times New Roman" w:hAnsi="Times New Roman"/>
+          <w:color w:val="000000"/>
+          <w:sz w:val="24"/>
+          <w:szCs w:val="24"/>
+        </w:rPr>
+        <w:t xml:space="preserve">. Името </w:t>
+      </w:r>
+      <w:r>
+        <w:rPr>
+          <w:rFonts w:ascii="Times New Roman" w:hAnsi="Times New Roman"/>
+          <w:color w:val="000000"/>
+          <w:sz w:val="24"/>
+          <w:szCs w:val="24"/>
+          <w:lang w:val="en-US"/>
+        </w:rPr>
+        <w:t xml:space="preserve">“RoboCup” </w:t>
+      </w:r>
+      <w:r>
+        <w:rPr>
+          <w:rFonts w:ascii="Times New Roman" w:hAnsi="Times New Roman"/>
+          <w:color w:val="000000"/>
+          <w:sz w:val="24"/>
+          <w:szCs w:val="24"/>
+        </w:rPr>
+        <w:t xml:space="preserve">е съкращение на пълното име на турнира – </w:t>
+      </w:r>
+      <w:r>
+        <w:rPr>
+          <w:rFonts w:ascii="Times New Roman" w:hAnsi="Times New Roman"/>
+          <w:color w:val="000000"/>
+          <w:sz w:val="24"/>
+          <w:szCs w:val="24"/>
+          <w:lang w:val="en-US"/>
+        </w:rPr>
+        <w:t xml:space="preserve">“Robot Soccer World Cup”, </w:t>
+      </w:r>
+      <w:r>
+        <w:rPr>
+          <w:rFonts w:ascii="Times New Roman" w:hAnsi="Times New Roman"/>
+          <w:color w:val="000000"/>
+          <w:sz w:val="24"/>
+          <w:szCs w:val="24"/>
+        </w:rPr>
+        <w:t xml:space="preserve">предено на български – </w:t>
+      </w:r>
+      <w:r>
+        <w:rPr>
+          <w:rFonts w:ascii="Times New Roman" w:hAnsi="Times New Roman"/>
+          <w:color w:val="000000"/>
+          <w:sz w:val="24"/>
+          <w:szCs w:val="24"/>
+          <w:lang w:val="en-US"/>
+        </w:rPr>
+        <w:t>“</w:t>
+      </w:r>
+      <w:r>
+        <w:rPr>
+          <w:rFonts w:ascii="Times New Roman" w:hAnsi="Times New Roman"/>
+          <w:color w:val="000000"/>
+          <w:sz w:val="24"/>
+          <w:szCs w:val="24"/>
+        </w:rPr>
+        <w:t>Световно първенство по футбол за роботи</w:t>
+      </w:r>
+      <w:r>
+        <w:rPr>
+          <w:rFonts w:ascii="Times New Roman" w:hAnsi="Times New Roman"/>
+          <w:color w:val="000000"/>
+          <w:sz w:val="24"/>
+          <w:szCs w:val="24"/>
+          <w:lang w:val="en-US"/>
+        </w:rPr>
+        <w:t>”</w:t>
+      </w:r>
+      <w:r>
+        <w:rPr>
+          <w:rFonts w:ascii="Times New Roman" w:hAnsi="Times New Roman"/>
+          <w:color w:val="000000"/>
+          <w:sz w:val="24"/>
+          <w:szCs w:val="24"/>
+        </w:rPr>
+        <w:t>, базирано на познатото световно първенство по футбол на ФИФА. Според организаторите, основната цел на проекта е до средата на двадесет и първи век, отбор от изцяло автономни роботи да спечелят футболен мач, спазвайки всички официални правила на ФИФА, срещу победителя на най-скорошното световно първенство по футбол.</w:t>
+      </w:r>
+    </w:p>
+    <w:p>
+      <w:pPr>
+        <w:pStyle w:val="a6"/>
+        <w:spacing w:line="360" w:lineRule="auto"/>
+        <w:ind w:firstLine="709"/>
+        <w:jc w:val="both"/>
+        <w:rPr>
+          <w:rFonts w:ascii="Times New Roman" w:hAnsi="Times New Roman"/>
+          <w:color w:val="000000"/>
+          <w:sz w:val="24"/>
+          <w:szCs w:val="24"/>
+          <w:lang w:val="en-US"/>
         </w:rPr>
       </w:pPr>
       <w:r>
@@ -8908,7 +9009,31 @@
           <w:szCs w:val="24"/>
           <w:lang w:val="en-US"/>
         </w:rPr>
-        <w:t xml:space="preserve">”. [8] </w:t>
+        <w:t xml:space="preserve">”. </w:t>
+      </w:r>
+    </w:p>
+    <w:p>
+      <w:pPr>
+        <w:pStyle w:val="a6"/>
+        <w:spacing w:line="360" w:lineRule="auto"/>
+        <w:ind w:firstLine="709"/>
+        <w:jc w:val="both"/>
+        <w:rPr>
+          <w:rFonts w:ascii="Times New Roman" w:hAnsi="Times New Roman"/>
+          <w:color w:val="000000"/>
+          <w:sz w:val="24"/>
+          <w:szCs w:val="24"/>
+        </w:rPr>
+      </w:pPr>
+      <w:r>
+        <w:rPr>
+          <w:rFonts w:ascii="Times New Roman" w:hAnsi="Times New Roman"/>
+          <w:color w:val="000000"/>
+          <w:sz w:val="24"/>
+          <w:szCs w:val="24"/>
+          <w:lang w:val="en-US"/>
+        </w:rPr>
+        <w:t xml:space="preserve">[8] </w:t>
       </w:r>
       <w:r>
         <w:rPr>
@@ -9236,7 +9361,6 @@
           <w:szCs w:val="28"/>
           <w:u w:val="single"/>
         </w:rPr>
-        <w:lastRenderedPageBreak/>
         <w:t xml:space="preserve">ВТОРА ГЛАВА </w:t>
       </w:r>
       <w:r>
@@ -9826,6 +9950,7 @@
           <w:sz w:val="24"/>
           <w:szCs w:val="24"/>
         </w:rPr>
+        <w:lastRenderedPageBreak/>
         <w:t>Основната</w:t>
       </w:r>
       <w:r>
@@ -9910,7 +10035,6 @@
           <w:sz w:val="24"/>
           <w:szCs w:val="24"/>
         </w:rPr>
-        <w:lastRenderedPageBreak/>
         <w:t xml:space="preserve">неоспорими </w:t>
       </w:r>
       <w:r>
@@ -11455,6 +11579,7 @@
           <w:szCs w:val="24"/>
           <w:lang w:val="en-US"/>
         </w:rPr>
+        <w:lastRenderedPageBreak/>
         <w:drawing>
           <wp:inline distT="0" distB="0" distL="0" distR="0" wp14:anchorId="458FC9C3" wp14:editId="1ADCF96E">
             <wp:extent cx="3471490" cy="2428875"/>
@@ -11588,7 +11713,6 @@
           <w:sz w:val="28"/>
           <w:szCs w:val="28"/>
         </w:rPr>
-        <w:lastRenderedPageBreak/>
         <w:t>2.2. Описание на развойната среда</w:t>
       </w:r>
     </w:p>
@@ -11759,6 +11883,7 @@
           <w:szCs w:val="24"/>
           <w:lang w:val="en-US"/>
         </w:rPr>
+        <w:lastRenderedPageBreak/>
         <w:drawing>
           <wp:inline distT="0" distB="0" distL="0" distR="0" wp14:anchorId="49CA0801" wp14:editId="6F2DFE94">
             <wp:extent cx="5760720" cy="3129578"/>
@@ -11955,16 +12080,7 @@
           <w:sz w:val="24"/>
           <w:szCs w:val="24"/>
         </w:rPr>
-        <w:t xml:space="preserve">, история на последно отваряните скици, падащо меню съдържащо десетки примерни скици, които биха </w:t>
-      </w:r>
-      <w:r>
-        <w:rPr>
-          <w:rFonts w:ascii="Times New Roman" w:hAnsi="Times New Roman"/>
-          <w:sz w:val="24"/>
-          <w:szCs w:val="24"/>
-        </w:rPr>
-        <w:lastRenderedPageBreak/>
-        <w:t xml:space="preserve">помогнали при работа с различни компоненти или при използване на </w:t>
+        <w:t xml:space="preserve">, история на последно отваряните скици, падащо меню съдържащо десетки примерни скици, които биха помогнали при работа с различни компоненти или при използване на </w:t>
       </w:r>
       <w:r>
         <w:rPr>
@@ -12125,10 +12241,17 @@
           <w:sz w:val="24"/>
           <w:szCs w:val="24"/>
         </w:rPr>
-        <w:t>изнасяне на компилирания двоичен файл, показване на папката където се намира скицата, падащо меню за активиране на библиотеки и за добавяне на файл.</w:t>
-      </w:r>
-      <w:bookmarkStart w:id="0" w:name="_GoBack"/>
-      <w:bookmarkEnd w:id="0"/>
+        <w:t xml:space="preserve">изнасяне на компилирания </w:t>
+      </w:r>
+      <w:r>
+        <w:rPr>
+          <w:rFonts w:ascii="Times New Roman" w:hAnsi="Times New Roman"/>
+          <w:sz w:val="24"/>
+          <w:szCs w:val="24"/>
+        </w:rPr>
+        <w:lastRenderedPageBreak/>
+        <w:t>двоичен файл, показване на папката където се намира скицата, падащо меню за активиране на библиотеки и за добавяне на файл.</w:t>
+      </w:r>
     </w:p>
     <w:p>
       <w:pPr>
@@ -12410,7 +12533,6 @@
           <w:sz w:val="24"/>
           <w:szCs w:val="24"/>
         </w:rPr>
-        <w:lastRenderedPageBreak/>
         <w:t>Под основното меню</w:t>
       </w:r>
       <w:r>
@@ -12810,16 +12932,18 @@
         <w:ind w:firstLine="709"/>
         <w:rPr>
           <w:rFonts w:ascii="Times New Roman" w:hAnsi="Times New Roman"/>
-          <w:sz w:val="24"/>
-          <w:szCs w:val="24"/>
-        </w:rPr>
-      </w:pPr>
-      <w:r>
-        <w:rPr>
-          <w:rFonts w:ascii="Times New Roman" w:hAnsi="Times New Roman"/>
-          <w:sz w:val="24"/>
-          <w:szCs w:val="24"/>
-        </w:rPr>
+          <w:b/>
+          <w:sz w:val="24"/>
+          <w:szCs w:val="24"/>
+        </w:rPr>
+      </w:pPr>
+      <w:r>
+        <w:rPr>
+          <w:rFonts w:ascii="Times New Roman" w:hAnsi="Times New Roman"/>
+          <w:sz w:val="24"/>
+          <w:szCs w:val="24"/>
+        </w:rPr>
+        <w:lastRenderedPageBreak/>
         <w:t>5.Запазване</w:t>
       </w:r>
       <w:r>
@@ -12898,11 +13022,24 @@
     <w:p>
       <w:pPr>
         <w:spacing w:after="0" w:line="360" w:lineRule="auto"/>
-        <w:rPr>
-          <w:rFonts w:ascii="Times New Roman" w:hAnsi="Times New Roman"/>
-          <w:b/>
+        <w:ind w:firstLine="709"/>
+        <w:rPr>
+          <w:rFonts w:ascii="Times New Roman" w:hAnsi="Times New Roman"/>
+          <w:sz w:val="24"/>
+          <w:szCs w:val="24"/>
+        </w:rPr>
+      </w:pPr>
+    </w:p>
+    <w:p>
+      <w:pPr>
+        <w:spacing w:after="0" w:line="360" w:lineRule="auto"/>
+        <w:rPr>
+          <w:rFonts w:ascii="Times New Roman" w:eastAsia="Times New Roman" w:hAnsi="Times New Roman"/>
+          <w:b/>
+          <w:color w:val="000000"/>
           <w:sz w:val="28"/>
           <w:szCs w:val="28"/>
+          <w:lang w:val="en-US"/>
         </w:rPr>
       </w:pPr>
       <w:r>
@@ -12967,18 +13104,6 @@
     <w:p>
       <w:pPr>
         <w:spacing w:after="0" w:line="360" w:lineRule="auto"/>
-        <w:ind w:firstLine="709"/>
-        <w:rPr>
-          <w:rFonts w:ascii="Times New Roman" w:hAnsi="Times New Roman"/>
-          <w:sz w:val="24"/>
-          <w:szCs w:val="24"/>
-          <w:lang w:val="en-US"/>
-        </w:rPr>
-      </w:pPr>
-    </w:p>
-    <w:p>
-      <w:pPr>
-        <w:spacing w:after="0" w:line="360" w:lineRule="auto"/>
         <w:rPr>
           <w:rFonts w:ascii="Times New Roman" w:hAnsi="Times New Roman"/>
           <w:b/>
@@ -12993,22 +13118,936 @@
         <w:ind w:firstLine="709"/>
         <w:rPr>
           <w:rFonts w:ascii="Times New Roman" w:hAnsi="Times New Roman"/>
+          <w:sz w:val="24"/>
+          <w:szCs w:val="24"/>
+          <w:lang w:val="en-US"/>
+        </w:rPr>
+      </w:pPr>
+      <w:r>
+        <w:rPr>
+          <w:rFonts w:ascii="Times New Roman" w:hAnsi="Times New Roman"/>
+          <w:sz w:val="24"/>
+          <w:szCs w:val="24"/>
+        </w:rPr>
+        <w:t xml:space="preserve">Свободната природа на проекта </w:t>
+      </w:r>
+      <w:r>
+        <w:rPr>
+          <w:rFonts w:ascii="Times New Roman" w:hAnsi="Times New Roman"/>
+          <w:sz w:val="24"/>
+          <w:szCs w:val="24"/>
+          <w:lang w:val="en-US"/>
+        </w:rPr>
+        <w:t xml:space="preserve">“Arduino” </w:t>
+      </w:r>
+      <w:r>
+        <w:rPr>
+          <w:rFonts w:ascii="Times New Roman" w:hAnsi="Times New Roman"/>
+          <w:sz w:val="24"/>
+          <w:szCs w:val="24"/>
+        </w:rPr>
+        <w:t xml:space="preserve">и факта, че е със отворен код, както е споменато по-горе, </w:t>
+      </w:r>
+      <w:r>
+        <w:rPr>
+          <w:rFonts w:ascii="Times New Roman" w:hAnsi="Times New Roman"/>
+          <w:sz w:val="24"/>
+          <w:szCs w:val="24"/>
+        </w:rPr>
+        <w:t xml:space="preserve">подобрява производителността, скоростта и най-вече ефикасността на времето на разработчиците. Със съдействието на общността и специалистите занимаващи се със </w:t>
+      </w:r>
+      <w:r>
+        <w:rPr>
+          <w:rFonts w:ascii="Times New Roman" w:hAnsi="Times New Roman"/>
+          <w:sz w:val="24"/>
+          <w:szCs w:val="24"/>
+        </w:rPr>
+        <w:t xml:space="preserve">разработка на подобни продукти, можем да спестим една огромна част от разработката, както софтуерно, така и хардуерно, чрез използване на приложение на </w:t>
+      </w:r>
+      <w:r>
+        <w:rPr>
+          <w:rFonts w:ascii="Times New Roman" w:hAnsi="Times New Roman"/>
+          <w:sz w:val="24"/>
+          <w:szCs w:val="24"/>
+          <w:lang w:val="en-US"/>
+        </w:rPr>
+        <w:t xml:space="preserve">Android </w:t>
+      </w:r>
+      <w:r>
+        <w:rPr>
+          <w:rFonts w:ascii="Times New Roman" w:hAnsi="Times New Roman"/>
+          <w:sz w:val="24"/>
+          <w:szCs w:val="24"/>
+        </w:rPr>
+        <w:t xml:space="preserve">с отворен код с цел комуникация между развойната платка, </w:t>
+      </w:r>
+      <w:r>
+        <w:rPr>
+          <w:rFonts w:ascii="Times New Roman" w:hAnsi="Times New Roman"/>
+          <w:sz w:val="24"/>
+          <w:szCs w:val="24"/>
+          <w:lang w:val="en-US"/>
+        </w:rPr>
+        <w:t xml:space="preserve">Bluetooth </w:t>
+      </w:r>
+      <w:r>
+        <w:rPr>
+          <w:rFonts w:ascii="Times New Roman" w:hAnsi="Times New Roman"/>
+          <w:sz w:val="24"/>
+          <w:szCs w:val="24"/>
+        </w:rPr>
+        <w:t xml:space="preserve">модула </w:t>
+      </w:r>
+      <w:r>
+        <w:rPr>
+          <w:rFonts w:ascii="Times New Roman" w:hAnsi="Times New Roman"/>
+          <w:sz w:val="24"/>
+          <w:szCs w:val="24"/>
+          <w:lang w:val="en-US"/>
+        </w:rPr>
+        <w:t>HC-06</w:t>
+      </w:r>
+      <w:r>
+        <w:rPr>
+          <w:rFonts w:ascii="Times New Roman" w:hAnsi="Times New Roman"/>
+          <w:sz w:val="24"/>
+          <w:szCs w:val="24"/>
+        </w:rPr>
+        <w:t xml:space="preserve"> и мобилното устройство.</w:t>
+      </w:r>
+      <w:r>
+        <w:rPr>
+          <w:rFonts w:ascii="Times New Roman" w:hAnsi="Times New Roman"/>
+          <w:sz w:val="24"/>
+          <w:szCs w:val="24"/>
+          <w:lang w:val="en-US"/>
+        </w:rPr>
+        <w:t xml:space="preserve"> </w:t>
+      </w:r>
+      <w:r>
+        <w:rPr>
+          <w:rFonts w:ascii="Times New Roman" w:hAnsi="Times New Roman"/>
+          <w:sz w:val="24"/>
+          <w:szCs w:val="24"/>
+        </w:rPr>
+        <w:t>Приложението е разработено от</w:t>
+      </w:r>
+      <w:r>
+        <w:rPr>
+          <w:rFonts w:ascii="Times New Roman" w:hAnsi="Times New Roman"/>
+          <w:sz w:val="24"/>
+          <w:szCs w:val="24"/>
+          <w:lang w:val="en-US"/>
+        </w:rPr>
+        <w:t xml:space="preserve"> “</w:t>
+      </w:r>
+      <w:proofErr w:type="spellStart"/>
+      <w:r>
+        <w:rPr>
+          <w:rFonts w:ascii="Times New Roman" w:hAnsi="Times New Roman"/>
+          <w:sz w:val="24"/>
+          <w:szCs w:val="24"/>
+          <w:lang w:val="en-US"/>
+        </w:rPr>
+        <w:t>Andi.Co</w:t>
+      </w:r>
+      <w:proofErr w:type="spellEnd"/>
+      <w:r>
+        <w:rPr>
+          <w:rFonts w:ascii="Times New Roman" w:hAnsi="Times New Roman"/>
+          <w:sz w:val="24"/>
+          <w:szCs w:val="24"/>
+          <w:lang w:val="en-US"/>
+        </w:rPr>
+        <w:t>”</w:t>
+      </w:r>
+      <w:r>
+        <w:rPr>
+          <w:rFonts w:ascii="Times New Roman" w:hAnsi="Times New Roman"/>
+          <w:sz w:val="24"/>
+          <w:szCs w:val="24"/>
+        </w:rPr>
+        <w:t xml:space="preserve"> и е безплатно</w:t>
+      </w:r>
+      <w:r>
+        <w:rPr>
+          <w:rFonts w:ascii="Times New Roman" w:hAnsi="Times New Roman"/>
+          <w:sz w:val="24"/>
+          <w:szCs w:val="24"/>
+          <w:lang w:val="en-US"/>
+        </w:rPr>
+        <w:t xml:space="preserve"> </w:t>
+      </w:r>
+      <w:r>
+        <w:rPr>
+          <w:rFonts w:ascii="Times New Roman" w:hAnsi="Times New Roman"/>
+          <w:sz w:val="24"/>
+          <w:szCs w:val="24"/>
+        </w:rPr>
+        <w:t xml:space="preserve">за изтегляне и използвано, налично в магазина за мобилни апликации на </w:t>
+      </w:r>
+      <w:r>
+        <w:rPr>
+          <w:rFonts w:ascii="Times New Roman" w:hAnsi="Times New Roman"/>
+          <w:sz w:val="24"/>
+          <w:szCs w:val="24"/>
+          <w:lang w:val="en-US"/>
+        </w:rPr>
+        <w:t>Google.</w:t>
+      </w:r>
+    </w:p>
+    <w:p>
+      <w:pPr>
+        <w:spacing w:after="0" w:line="360" w:lineRule="auto"/>
+        <w:ind w:firstLine="709"/>
+        <w:rPr>
+          <w:rFonts w:ascii="Times New Roman" w:hAnsi="Times New Roman"/>
+          <w:sz w:val="24"/>
+          <w:szCs w:val="24"/>
+        </w:rPr>
+      </w:pPr>
+      <w:r>
+        <w:rPr>
+          <w:rFonts w:ascii="Times New Roman" w:hAnsi="Times New Roman"/>
+          <w:sz w:val="24"/>
+          <w:szCs w:val="24"/>
+        </w:rPr>
+        <w:t xml:space="preserve">При стартиране на софтуера, ще бъде изискано от нас да предоставим разрешение на приложението информацията за нашето местоположение както и връзка с </w:t>
+      </w:r>
+      <w:r>
+        <w:rPr>
+          <w:rFonts w:ascii="Times New Roman" w:hAnsi="Times New Roman"/>
+          <w:sz w:val="24"/>
+          <w:szCs w:val="24"/>
+          <w:lang w:val="en-US"/>
+        </w:rPr>
+        <w:t xml:space="preserve">Bluetooth. </w:t>
+      </w:r>
+      <w:r>
+        <w:rPr>
+          <w:rFonts w:ascii="Times New Roman" w:hAnsi="Times New Roman"/>
+          <w:sz w:val="24"/>
+          <w:szCs w:val="24"/>
+        </w:rPr>
+        <w:t>След това</w:t>
+      </w:r>
+      <w:r>
+        <w:rPr>
+          <w:rFonts w:ascii="Times New Roman" w:hAnsi="Times New Roman"/>
+          <w:sz w:val="24"/>
+          <w:szCs w:val="24"/>
+        </w:rPr>
+        <w:t xml:space="preserve"> веднага била зареден интерфейса с основните контроли и менюта служещи за управление на роботизираната количка.</w:t>
+      </w:r>
+      <w:r>
+        <w:rPr>
+          <w:rFonts w:ascii="Times New Roman" w:hAnsi="Times New Roman"/>
+          <w:sz w:val="24"/>
+          <w:szCs w:val="24"/>
+          <w:lang w:val="en-US"/>
+        </w:rPr>
+        <w:t xml:space="preserve"> </w:t>
+      </w:r>
+      <w:r>
+        <w:rPr>
+          <w:rFonts w:ascii="Times New Roman" w:hAnsi="Times New Roman"/>
+          <w:sz w:val="24"/>
+          <w:szCs w:val="24"/>
+        </w:rPr>
+        <w:t xml:space="preserve">За да се осъществи управлението по нужен за целта ни начин е от естество да изпълним 2 стъпки преди започване на работа със приложението – да установим връзка между </w:t>
+      </w:r>
+      <w:r>
+        <w:rPr>
+          <w:rFonts w:ascii="Times New Roman" w:hAnsi="Times New Roman"/>
+          <w:sz w:val="24"/>
+          <w:szCs w:val="24"/>
+          <w:lang w:val="en-US"/>
+        </w:rPr>
+        <w:t xml:space="preserve">Bluetooth </w:t>
+      </w:r>
+      <w:r>
+        <w:rPr>
+          <w:rFonts w:ascii="Times New Roman" w:hAnsi="Times New Roman"/>
+          <w:sz w:val="24"/>
+          <w:szCs w:val="24"/>
+        </w:rPr>
+        <w:t>модула и мобилното устройство и да изберем бутон номер 6 –от фигура 2.6</w:t>
+      </w:r>
+      <w:r>
+        <w:rPr>
+          <w:rFonts w:ascii="Times New Roman" w:hAnsi="Times New Roman"/>
+          <w:sz w:val="24"/>
+          <w:szCs w:val="24"/>
+          <w:lang w:val="en-US"/>
+        </w:rPr>
+        <w:t>)</w:t>
+      </w:r>
+      <w:r>
+        <w:rPr>
+          <w:rFonts w:ascii="Times New Roman" w:hAnsi="Times New Roman"/>
+          <w:sz w:val="24"/>
+          <w:szCs w:val="24"/>
+        </w:rPr>
+        <w:t>, да се насочим към меню настройки и от секцията относно потока на данни да изберем това да се извършва при натиск на бутоните за контрол посоката на движение на количката</w:t>
+      </w:r>
+      <w:r>
+        <w:rPr>
+          <w:rFonts w:ascii="Times New Roman" w:hAnsi="Times New Roman"/>
+          <w:sz w:val="24"/>
+          <w:szCs w:val="24"/>
+        </w:rPr>
+        <w:t xml:space="preserve">. </w:t>
+      </w:r>
+      <w:r>
+        <w:rPr>
+          <w:rFonts w:ascii="Times New Roman" w:hAnsi="Times New Roman"/>
+          <w:sz w:val="24"/>
+          <w:szCs w:val="24"/>
+        </w:rPr>
+        <w:t>Основните елементи, които ще използваме</w:t>
+      </w:r>
+      <w:r>
+        <w:rPr>
+          <w:rFonts w:ascii="Times New Roman" w:hAnsi="Times New Roman"/>
+          <w:sz w:val="24"/>
+          <w:szCs w:val="24"/>
+          <w:lang w:val="en-US"/>
+        </w:rPr>
+        <w:t xml:space="preserve"> (</w:t>
+      </w:r>
+      <w:r>
+        <w:rPr>
+          <w:rFonts w:ascii="Times New Roman" w:hAnsi="Times New Roman"/>
+          <w:sz w:val="24"/>
+          <w:szCs w:val="24"/>
+        </w:rPr>
+        <w:t>номерирани на снимка 2.6</w:t>
+      </w:r>
+      <w:r>
+        <w:rPr>
+          <w:rFonts w:ascii="Times New Roman" w:hAnsi="Times New Roman"/>
+          <w:sz w:val="24"/>
+          <w:szCs w:val="24"/>
+          <w:lang w:val="en-US"/>
+        </w:rPr>
+        <w:t>):</w:t>
+      </w:r>
+      <w:r>
+        <w:rPr>
+          <w:rFonts w:ascii="Times New Roman" w:hAnsi="Times New Roman"/>
+          <w:sz w:val="24"/>
+          <w:szCs w:val="24"/>
+        </w:rPr>
+        <w:t xml:space="preserve"> </w:t>
+      </w:r>
+    </w:p>
+    <w:p>
+      <w:pPr>
+        <w:spacing w:after="0" w:line="360" w:lineRule="auto"/>
+        <w:ind w:firstLine="709"/>
+        <w:jc w:val="center"/>
+        <w:rPr>
+          <w:rFonts w:ascii="Times New Roman" w:hAnsi="Times New Roman"/>
+          <w:sz w:val="24"/>
+          <w:szCs w:val="24"/>
+          <w:lang w:val="en-US"/>
+        </w:rPr>
+      </w:pPr>
+      <w:r>
+        <w:rPr>
+          <w:rFonts w:ascii="Times New Roman" w:hAnsi="Times New Roman"/>
+          <w:noProof/>
+          <w:sz w:val="24"/>
+          <w:szCs w:val="24"/>
+          <w:lang w:val="en-US"/>
+        </w:rPr>
+        <w:drawing>
+          <wp:inline distT="0" distB="0" distL="0" distR="0" wp14:anchorId="324778F5" wp14:editId="484A4F34">
+            <wp:extent cx="3950654" cy="2219325"/>
+            <wp:effectExtent l="0" t="0" r="0" b="0"/>
+            <wp:docPr id="8" name="Картина 8" descr="E:\Dekstop Stuff\Дипломна работа\Diplomna-Rabota\Снимки за дипломна работа\Глава 2\Приложение за Anroid.png"/>
+            <wp:cNvGraphicFramePr>
+              <a:graphicFrameLocks xmlns:a="http://schemas.openxmlformats.org/drawingml/2006/main" noChangeAspect="1"/>
+            </wp:cNvGraphicFramePr>
+            <a:graphic xmlns:a="http://schemas.openxmlformats.org/drawingml/2006/main">
+              <a:graphicData uri="http://schemas.openxmlformats.org/drawingml/2006/picture">
+                <pic:pic xmlns:pic="http://schemas.openxmlformats.org/drawingml/2006/picture">
+                  <pic:nvPicPr>
+                    <pic:cNvPr id="0" name="Picture 1" descr="E:\Dekstop Stuff\Дипломна работа\Diplomna-Rabota\Снимки за дипломна работа\Глава 2\Приложение за Anroid.png"/>
+                    <pic:cNvPicPr>
+                      <a:picLocks noChangeAspect="1" noChangeArrowheads="1"/>
+                    </pic:cNvPicPr>
+                  </pic:nvPicPr>
+                  <pic:blipFill>
+                    <a:blip r:embed="rId16">
+                      <a:extLst>
+                        <a:ext uri="{28A0092B-C50C-407E-A947-70E740481C1C}">
+                          <a14:useLocalDpi xmlns:a14="http://schemas.microsoft.com/office/drawing/2010/main" val="0"/>
+                        </a:ext>
+                      </a:extLst>
+                    </a:blip>
+                    <a:srcRect/>
+                    <a:stretch>
+                      <a:fillRect/>
+                    </a:stretch>
+                  </pic:blipFill>
+                  <pic:spPr bwMode="auto">
+                    <a:xfrm>
+                      <a:off x="0" y="0"/>
+                      <a:ext cx="4049430" cy="2274814"/>
+                    </a:xfrm>
+                    <a:prstGeom prst="rect">
+                      <a:avLst/>
+                    </a:prstGeom>
+                    <a:noFill/>
+                    <a:ln>
+                      <a:noFill/>
+                    </a:ln>
+                  </pic:spPr>
+                </pic:pic>
+              </a:graphicData>
+            </a:graphic>
+          </wp:inline>
+        </w:drawing>
+      </w:r>
+    </w:p>
+    <w:p>
+      <w:pPr>
+        <w:spacing w:after="0" w:line="360" w:lineRule="auto"/>
+        <w:ind w:firstLine="709"/>
+        <w:jc w:val="center"/>
+        <w:rPr>
+          <w:rFonts w:ascii="Times New Roman" w:hAnsi="Times New Roman"/>
+          <w:sz w:val="24"/>
+          <w:szCs w:val="24"/>
+        </w:rPr>
+      </w:pPr>
+      <w:r>
+        <w:rPr>
+          <w:rFonts w:ascii="Times New Roman" w:hAnsi="Times New Roman"/>
+          <w:b/>
+          <w:sz w:val="24"/>
+          <w:szCs w:val="24"/>
+        </w:rPr>
+        <w:t>Фигура 2.5</w:t>
+      </w:r>
+      <w:r>
+        <w:rPr>
+          <w:rFonts w:ascii="Times New Roman" w:hAnsi="Times New Roman"/>
+          <w:b/>
+          <w:sz w:val="24"/>
+          <w:szCs w:val="24"/>
+        </w:rPr>
+        <w:t xml:space="preserve"> </w:t>
+      </w:r>
+      <w:r>
+        <w:rPr>
+          <w:rFonts w:ascii="Times New Roman" w:hAnsi="Times New Roman"/>
+          <w:sz w:val="24"/>
+          <w:szCs w:val="24"/>
+        </w:rPr>
+        <w:t xml:space="preserve">Основни бутони на </w:t>
+      </w:r>
+      <w:r>
+        <w:rPr>
+          <w:rFonts w:ascii="Times New Roman" w:hAnsi="Times New Roman"/>
+          <w:sz w:val="24"/>
+          <w:szCs w:val="24"/>
+          <w:lang w:val="en-US"/>
+        </w:rPr>
+        <w:t xml:space="preserve">Android </w:t>
+      </w:r>
+      <w:r>
+        <w:rPr>
+          <w:rFonts w:ascii="Times New Roman" w:hAnsi="Times New Roman"/>
+          <w:sz w:val="24"/>
+          <w:szCs w:val="24"/>
+        </w:rPr>
+        <w:t>приложение</w:t>
+      </w:r>
+    </w:p>
+    <w:p>
+      <w:pPr>
+        <w:spacing w:after="0" w:line="360" w:lineRule="auto"/>
+        <w:ind w:firstLine="709"/>
+        <w:jc w:val="center"/>
+        <w:rPr>
+          <w:rFonts w:ascii="Times New Roman" w:hAnsi="Times New Roman"/>
+          <w:sz w:val="24"/>
+          <w:szCs w:val="24"/>
+        </w:rPr>
+      </w:pPr>
+    </w:p>
+    <w:p>
+      <w:pPr>
+        <w:spacing w:after="0" w:line="360" w:lineRule="auto"/>
+        <w:ind w:firstLine="709"/>
+        <w:rPr>
+          <w:rFonts w:ascii="Times New Roman" w:hAnsi="Times New Roman"/>
+          <w:sz w:val="24"/>
+          <w:szCs w:val="24"/>
+        </w:rPr>
+      </w:pPr>
+      <w:r>
+        <w:rPr>
+          <w:rFonts w:ascii="Times New Roman" w:hAnsi="Times New Roman"/>
+          <w:sz w:val="24"/>
+          <w:szCs w:val="24"/>
+        </w:rPr>
+        <w:t xml:space="preserve">1,2,4,5 </w:t>
+      </w:r>
+      <w:r>
+        <w:rPr>
+          <w:rFonts w:ascii="Times New Roman" w:hAnsi="Times New Roman"/>
+          <w:sz w:val="24"/>
+          <w:szCs w:val="24"/>
+        </w:rPr>
+        <w:t>–</w:t>
+      </w:r>
+      <w:r>
+        <w:rPr>
+          <w:rFonts w:ascii="Times New Roman" w:hAnsi="Times New Roman"/>
+          <w:sz w:val="24"/>
+          <w:szCs w:val="24"/>
+        </w:rPr>
+        <w:t xml:space="preserve"> </w:t>
+      </w:r>
+      <w:r>
+        <w:rPr>
+          <w:rFonts w:ascii="Times New Roman" w:hAnsi="Times New Roman"/>
+          <w:sz w:val="24"/>
+          <w:szCs w:val="24"/>
+        </w:rPr>
+        <w:t>Бутони служещи за задвижване на роботизираната количка във специфичната посока, която сме избрали.</w:t>
+      </w:r>
+    </w:p>
+    <w:p>
+      <w:pPr>
+        <w:spacing w:after="0" w:line="360" w:lineRule="auto"/>
+        <w:ind w:firstLine="709"/>
+        <w:rPr>
+          <w:rFonts w:ascii="Times New Roman" w:hAnsi="Times New Roman"/>
+          <w:sz w:val="24"/>
+          <w:szCs w:val="24"/>
+        </w:rPr>
+      </w:pPr>
+      <w:r>
+        <w:rPr>
+          <w:rFonts w:ascii="Times New Roman" w:hAnsi="Times New Roman"/>
+          <w:sz w:val="24"/>
+          <w:szCs w:val="24"/>
+        </w:rPr>
+        <w:t>3. Визуализация на п</w:t>
+      </w:r>
+      <w:r>
+        <w:rPr>
+          <w:rFonts w:ascii="Times New Roman" w:hAnsi="Times New Roman"/>
+          <w:sz w:val="24"/>
+          <w:szCs w:val="24"/>
+        </w:rPr>
+        <w:t>осока на движение –</w:t>
+      </w:r>
+      <w:r>
+        <w:rPr>
+          <w:rFonts w:ascii="Times New Roman" w:hAnsi="Times New Roman"/>
+          <w:sz w:val="24"/>
+          <w:szCs w:val="24"/>
+        </w:rPr>
+        <w:t xml:space="preserve"> При активно движение на робота, на това меню се визуализира точната посока на движение, спрямо кои от бутоните за движение са натиснати в дадения момент.</w:t>
+      </w:r>
+    </w:p>
+    <w:p>
+      <w:pPr>
+        <w:spacing w:after="0" w:line="360" w:lineRule="auto"/>
+        <w:ind w:firstLine="709"/>
+        <w:rPr>
+          <w:rFonts w:ascii="Times New Roman" w:hAnsi="Times New Roman"/>
+          <w:sz w:val="24"/>
+          <w:szCs w:val="24"/>
+          <w:lang w:val="en-US"/>
+        </w:rPr>
+      </w:pPr>
+      <w:r>
+        <w:rPr>
+          <w:rFonts w:ascii="Times New Roman" w:hAnsi="Times New Roman"/>
+          <w:sz w:val="24"/>
+          <w:szCs w:val="24"/>
+        </w:rPr>
+        <w:t xml:space="preserve">6. Настройки – </w:t>
+      </w:r>
+      <w:r>
+        <w:rPr>
+          <w:rFonts w:ascii="Times New Roman" w:hAnsi="Times New Roman"/>
+          <w:sz w:val="24"/>
+          <w:szCs w:val="24"/>
+        </w:rPr>
+        <w:t>Общо меню за настройки със 4 нови бутона отварящи се при отваряне</w:t>
+      </w:r>
+      <w:r>
+        <w:rPr>
+          <w:rFonts w:ascii="Times New Roman" w:hAnsi="Times New Roman"/>
+          <w:sz w:val="24"/>
+          <w:szCs w:val="24"/>
+          <w:lang w:val="en-US"/>
+        </w:rPr>
+        <w:t>:</w:t>
+      </w:r>
+    </w:p>
+    <w:p>
+      <w:pPr>
+        <w:spacing w:after="0" w:line="360" w:lineRule="auto"/>
+        <w:ind w:firstLine="709"/>
+        <w:rPr>
+          <w:rFonts w:ascii="Times New Roman" w:hAnsi="Times New Roman"/>
+          <w:sz w:val="24"/>
+          <w:szCs w:val="24"/>
+        </w:rPr>
+      </w:pPr>
+      <w:r>
+        <w:rPr>
+          <w:rFonts w:ascii="Times New Roman" w:hAnsi="Times New Roman"/>
+          <w:sz w:val="24"/>
+          <w:szCs w:val="24"/>
+          <w:lang w:val="en-US"/>
+        </w:rPr>
+        <w:t>6.1</w:t>
+      </w:r>
+      <w:r>
+        <w:rPr>
+          <w:rFonts w:ascii="Times New Roman" w:hAnsi="Times New Roman"/>
+          <w:sz w:val="24"/>
+          <w:szCs w:val="24"/>
+        </w:rPr>
+        <w:t xml:space="preserve">. </w:t>
+      </w:r>
+      <w:r>
+        <w:rPr>
+          <w:rFonts w:ascii="Times New Roman" w:hAnsi="Times New Roman"/>
+          <w:sz w:val="24"/>
+          <w:szCs w:val="24"/>
+        </w:rPr>
+        <w:t xml:space="preserve">Свързване с количка </w:t>
+      </w:r>
+      <w:r>
+        <w:rPr>
+          <w:rFonts w:ascii="Times New Roman" w:hAnsi="Times New Roman"/>
+          <w:sz w:val="24"/>
+          <w:szCs w:val="24"/>
+        </w:rPr>
+        <w:t>–</w:t>
+      </w:r>
+      <w:r>
+        <w:rPr>
+          <w:rFonts w:ascii="Times New Roman" w:hAnsi="Times New Roman"/>
+          <w:sz w:val="24"/>
+          <w:szCs w:val="24"/>
+        </w:rPr>
+        <w:t xml:space="preserve"> </w:t>
+      </w:r>
+      <w:r>
+        <w:rPr>
+          <w:rFonts w:ascii="Times New Roman" w:hAnsi="Times New Roman"/>
+          <w:sz w:val="24"/>
+          <w:szCs w:val="24"/>
+        </w:rPr>
+        <w:t xml:space="preserve">Отваря се ново меню от където можем да изберем от списък със устройства и техните </w:t>
+      </w:r>
+      <w:r>
+        <w:rPr>
+          <w:rFonts w:ascii="Times New Roman" w:hAnsi="Times New Roman"/>
+          <w:sz w:val="24"/>
+          <w:szCs w:val="24"/>
+          <w:lang w:val="en-US"/>
+        </w:rPr>
+        <w:t xml:space="preserve">MAC </w:t>
+      </w:r>
+      <w:r>
+        <w:rPr>
+          <w:rFonts w:ascii="Times New Roman" w:hAnsi="Times New Roman"/>
+          <w:sz w:val="24"/>
+          <w:szCs w:val="24"/>
+        </w:rPr>
+        <w:t xml:space="preserve">адреси </w:t>
+      </w:r>
+      <w:r>
+        <w:rPr>
+          <w:rFonts w:ascii="Times New Roman" w:hAnsi="Times New Roman"/>
+          <w:sz w:val="24"/>
+          <w:szCs w:val="24"/>
+          <w:lang w:val="en-US"/>
+        </w:rPr>
+        <w:t xml:space="preserve">Bluetooth </w:t>
+      </w:r>
+      <w:r>
+        <w:rPr>
+          <w:rFonts w:ascii="Times New Roman" w:hAnsi="Times New Roman"/>
+          <w:sz w:val="24"/>
+          <w:szCs w:val="24"/>
+        </w:rPr>
+        <w:t>устройство, с което да се свържем, както и бутон за сканиране на нови устройства.</w:t>
+      </w:r>
+    </w:p>
+    <w:p>
+      <w:pPr>
+        <w:spacing w:after="0" w:line="360" w:lineRule="auto"/>
+        <w:ind w:firstLine="709"/>
+        <w:rPr>
+          <w:rFonts w:ascii="Times New Roman" w:hAnsi="Times New Roman"/>
+          <w:sz w:val="24"/>
+          <w:szCs w:val="24"/>
+        </w:rPr>
+      </w:pPr>
+      <w:r>
+        <w:rPr>
+          <w:rFonts w:ascii="Times New Roman" w:hAnsi="Times New Roman"/>
+          <w:sz w:val="24"/>
+          <w:szCs w:val="24"/>
+          <w:lang w:val="en-US"/>
+        </w:rPr>
+        <w:t>6.2</w:t>
+      </w:r>
+      <w:r>
+        <w:rPr>
+          <w:rFonts w:ascii="Times New Roman" w:hAnsi="Times New Roman"/>
+          <w:sz w:val="24"/>
+          <w:szCs w:val="24"/>
+        </w:rPr>
+        <w:t xml:space="preserve">. </w:t>
+      </w:r>
+      <w:r>
+        <w:rPr>
+          <w:rFonts w:ascii="Times New Roman" w:hAnsi="Times New Roman"/>
+          <w:sz w:val="24"/>
+          <w:szCs w:val="24"/>
+        </w:rPr>
+        <w:t xml:space="preserve">Управление на ускорението </w:t>
+      </w:r>
+      <w:r>
+        <w:rPr>
+          <w:rFonts w:ascii="Times New Roman" w:hAnsi="Times New Roman"/>
+          <w:sz w:val="24"/>
+          <w:szCs w:val="24"/>
+        </w:rPr>
+        <w:t>–</w:t>
+      </w:r>
+      <w:r>
+        <w:rPr>
+          <w:rFonts w:ascii="Times New Roman" w:hAnsi="Times New Roman"/>
+          <w:sz w:val="24"/>
+          <w:szCs w:val="24"/>
+        </w:rPr>
+        <w:t xml:space="preserve"> </w:t>
+      </w:r>
+      <w:r>
+        <w:rPr>
+          <w:rFonts w:ascii="Times New Roman" w:hAnsi="Times New Roman"/>
+          <w:sz w:val="24"/>
+          <w:szCs w:val="24"/>
+        </w:rPr>
+        <w:t>Дава ни възможност, вместо със бутоните за управление, номерирани на снимка 2.6, да управляваме посоката на движение на количката чрез накланяне на мобилното устройство в посоката, на която искаме количката да отиде.</w:t>
+      </w:r>
+    </w:p>
+    <w:p>
+      <w:pPr>
+        <w:spacing w:after="0" w:line="360" w:lineRule="auto"/>
+        <w:ind w:firstLine="709"/>
+        <w:rPr>
+          <w:rFonts w:ascii="Times New Roman" w:hAnsi="Times New Roman"/>
+          <w:sz w:val="24"/>
+          <w:szCs w:val="24"/>
+        </w:rPr>
+      </w:pPr>
+      <w:r>
+        <w:rPr>
+          <w:rFonts w:ascii="Times New Roman" w:hAnsi="Times New Roman"/>
+          <w:sz w:val="24"/>
+          <w:szCs w:val="24"/>
+          <w:lang w:val="en-US"/>
+        </w:rPr>
+        <w:t>6.3</w:t>
+      </w:r>
+      <w:r>
+        <w:rPr>
+          <w:rFonts w:ascii="Times New Roman" w:hAnsi="Times New Roman"/>
+          <w:sz w:val="24"/>
+          <w:szCs w:val="24"/>
+        </w:rPr>
+        <w:t xml:space="preserve">. </w:t>
+      </w:r>
+      <w:r>
+        <w:rPr>
+          <w:rFonts w:ascii="Times New Roman" w:hAnsi="Times New Roman"/>
+          <w:sz w:val="24"/>
+          <w:szCs w:val="24"/>
+        </w:rPr>
+        <w:t xml:space="preserve">Основни настройки </w:t>
+      </w:r>
+      <w:r>
+        <w:rPr>
+          <w:rFonts w:ascii="Times New Roman" w:hAnsi="Times New Roman"/>
+          <w:sz w:val="24"/>
+          <w:szCs w:val="24"/>
+        </w:rPr>
+        <w:t>–</w:t>
+      </w:r>
+      <w:r>
+        <w:rPr>
+          <w:rFonts w:ascii="Times New Roman" w:hAnsi="Times New Roman"/>
+          <w:sz w:val="24"/>
+          <w:szCs w:val="24"/>
+        </w:rPr>
+        <w:t xml:space="preserve"> </w:t>
+      </w:r>
+      <w:r>
+        <w:rPr>
+          <w:rFonts w:ascii="Times New Roman" w:hAnsi="Times New Roman"/>
+          <w:sz w:val="24"/>
+          <w:szCs w:val="24"/>
+        </w:rPr>
+        <w:t>Отваря меню с няколко секции – избор за позицията на мобилното устройство, в която количката да прекратява движението си, начинът по-който да се движат данните и команди и символи изпращани като данни до количката</w:t>
+      </w:r>
+    </w:p>
+    <w:p>
+      <w:pPr>
+        <w:spacing w:after="0" w:line="360" w:lineRule="auto"/>
+        <w:ind w:firstLine="709"/>
+        <w:rPr>
+          <w:rFonts w:ascii="Times New Roman" w:hAnsi="Times New Roman"/>
+          <w:sz w:val="24"/>
+          <w:szCs w:val="24"/>
+        </w:rPr>
+      </w:pPr>
+      <w:r>
+        <w:rPr>
+          <w:rFonts w:ascii="Times New Roman" w:hAnsi="Times New Roman"/>
+          <w:sz w:val="24"/>
+          <w:szCs w:val="24"/>
+          <w:lang w:val="en-US"/>
+        </w:rPr>
+        <w:t>6.4</w:t>
+      </w:r>
+      <w:r>
+        <w:rPr>
+          <w:rFonts w:ascii="Times New Roman" w:hAnsi="Times New Roman"/>
+          <w:sz w:val="24"/>
+          <w:szCs w:val="24"/>
+        </w:rPr>
+        <w:t xml:space="preserve">. </w:t>
+      </w:r>
+      <w:r>
+        <w:rPr>
+          <w:rFonts w:ascii="Times New Roman" w:hAnsi="Times New Roman"/>
+          <w:sz w:val="24"/>
+          <w:szCs w:val="24"/>
+        </w:rPr>
+        <w:t xml:space="preserve">Затваряне на приложението </w:t>
+      </w:r>
+      <w:r>
+        <w:rPr>
+          <w:rFonts w:ascii="Times New Roman" w:hAnsi="Times New Roman"/>
+          <w:sz w:val="24"/>
+          <w:szCs w:val="24"/>
+        </w:rPr>
+        <w:t xml:space="preserve">– Затваря изцяло приложението и прекъсва връзката между </w:t>
+      </w:r>
+      <w:r>
+        <w:rPr>
+          <w:rFonts w:ascii="Times New Roman" w:hAnsi="Times New Roman"/>
+          <w:sz w:val="24"/>
+          <w:szCs w:val="24"/>
+          <w:lang w:val="en-US"/>
+        </w:rPr>
+        <w:t xml:space="preserve">Bluetooth </w:t>
+      </w:r>
+      <w:r>
+        <w:rPr>
+          <w:rFonts w:ascii="Times New Roman" w:hAnsi="Times New Roman"/>
+          <w:sz w:val="24"/>
+          <w:szCs w:val="24"/>
+        </w:rPr>
+        <w:t>модула и мобилното устройство.</w:t>
+      </w:r>
+    </w:p>
+    <w:p>
+      <w:pPr>
+        <w:spacing w:after="0" w:line="360" w:lineRule="auto"/>
+        <w:ind w:firstLine="709"/>
+        <w:rPr>
+          <w:rFonts w:ascii="Times New Roman" w:hAnsi="Times New Roman"/>
+          <w:sz w:val="24"/>
+          <w:szCs w:val="24"/>
+        </w:rPr>
+      </w:pPr>
+      <w:r>
+        <w:rPr>
+          <w:rFonts w:ascii="Times New Roman" w:hAnsi="Times New Roman"/>
+          <w:sz w:val="24"/>
+          <w:szCs w:val="24"/>
+        </w:rPr>
+        <w:t xml:space="preserve">7. Индикатор за осъществена </w:t>
+      </w:r>
+      <w:r>
+        <w:rPr>
+          <w:rFonts w:ascii="Times New Roman" w:hAnsi="Times New Roman"/>
+          <w:sz w:val="24"/>
+          <w:szCs w:val="24"/>
+          <w:lang w:val="en-US"/>
+        </w:rPr>
+        <w:t xml:space="preserve">Bluetooth </w:t>
+      </w:r>
+      <w:r>
+        <w:rPr>
+          <w:rFonts w:ascii="Times New Roman" w:hAnsi="Times New Roman"/>
+          <w:sz w:val="24"/>
+          <w:szCs w:val="24"/>
+        </w:rPr>
+        <w:t>връзка</w:t>
+      </w:r>
+      <w:r>
+        <w:rPr>
+          <w:rFonts w:ascii="Times New Roman" w:hAnsi="Times New Roman"/>
+          <w:sz w:val="24"/>
+          <w:szCs w:val="24"/>
+        </w:rPr>
+        <w:t xml:space="preserve"> – Действието по подразбиране на индикатора е примигване в червен цвят през една секунда. В момента, в който се осъществи връзка между </w:t>
+      </w:r>
+      <w:r>
+        <w:rPr>
+          <w:rFonts w:ascii="Times New Roman" w:hAnsi="Times New Roman"/>
+          <w:sz w:val="24"/>
+          <w:szCs w:val="24"/>
+          <w:lang w:val="en-US"/>
+        </w:rPr>
+        <w:t xml:space="preserve">Bluetooth </w:t>
+      </w:r>
+      <w:r>
+        <w:rPr>
+          <w:rFonts w:ascii="Times New Roman" w:hAnsi="Times New Roman"/>
+          <w:sz w:val="24"/>
+          <w:szCs w:val="24"/>
+        </w:rPr>
+        <w:t>модула и мобилното устройство, индикатора променя цвета си във зелен, който остава константен, докато връзката не се прекъсне отново, когато се завръща към действието си по подразбиране.</w:t>
+      </w:r>
+    </w:p>
+    <w:p>
+      <w:pPr>
+        <w:spacing w:after="0" w:line="360" w:lineRule="auto"/>
+        <w:rPr>
+          <w:rFonts w:ascii="Times New Roman" w:hAnsi="Times New Roman"/>
           <w:b/>
           <w:sz w:val="28"/>
           <w:szCs w:val="28"/>
         </w:rPr>
       </w:pPr>
-    </w:p>
-    <w:p>
-      <w:pPr>
-        <w:spacing w:after="0" w:line="360" w:lineRule="auto"/>
+      <w:r>
         <w:rPr>
           <w:rFonts w:ascii="Times New Roman" w:hAnsi="Times New Roman"/>
           <w:b/>
           <w:sz w:val="28"/>
           <w:szCs w:val="28"/>
         </w:rPr>
-      </w:pPr>
+        <w:t xml:space="preserve">          </w:t>
+      </w:r>
     </w:p>
     <w:p>
       <w:pPr>
@@ -13033,6 +14072,7 @@
     <w:p>
       <w:pPr>
         <w:spacing w:after="0" w:line="360" w:lineRule="auto"/>
+        <w:ind w:firstLine="709"/>
         <w:rPr>
           <w:rFonts w:ascii="Times New Roman" w:hAnsi="Times New Roman"/>
           <w:b/>
@@ -13040,6 +14080,8 @@
           <w:szCs w:val="28"/>
         </w:rPr>
       </w:pPr>
+      <w:bookmarkStart w:id="0" w:name="_GoBack"/>
+      <w:bookmarkEnd w:id="0"/>
     </w:p>
     <w:p>
       <w:pPr>
@@ -13084,13 +14126,25 @@
           <w:szCs w:val="28"/>
         </w:rPr>
       </w:pPr>
-      <w:r>
+    </w:p>
+    <w:p>
+      <w:pPr>
+        <w:spacing w:after="0" w:line="360" w:lineRule="auto"/>
         <w:rPr>
           <w:rFonts w:ascii="Times New Roman" w:hAnsi="Times New Roman"/>
           <w:b/>
           <w:sz w:val="28"/>
           <w:szCs w:val="28"/>
         </w:rPr>
+      </w:pPr>
+      <w:r>
+        <w:rPr>
+          <w:rFonts w:ascii="Times New Roman" w:hAnsi="Times New Roman"/>
+          <w:b/>
+          <w:sz w:val="28"/>
+          <w:szCs w:val="28"/>
+        </w:rPr>
+        <w:lastRenderedPageBreak/>
         <w:t>2.4. Описание на алгоритмите</w:t>
       </w:r>
     </w:p>
@@ -13110,328 +14164,6 @@
     </w:p>
     <w:p>
       <w:pPr>
-        <w:pStyle w:val="a6"/>
-        <w:spacing w:line="360" w:lineRule="auto"/>
-        <w:jc w:val="both"/>
-        <w:rPr>
-          <w:rFonts w:ascii="Times New Roman" w:hAnsi="Times New Roman"/>
-          <w:b/>
-          <w:color w:val="000000"/>
-          <w:sz w:val="24"/>
-          <w:szCs w:val="24"/>
-        </w:rPr>
-      </w:pPr>
-    </w:p>
-    <w:p>
-      <w:pPr>
-        <w:pStyle w:val="a6"/>
-        <w:spacing w:line="360" w:lineRule="auto"/>
-        <w:jc w:val="both"/>
-        <w:rPr>
-          <w:rFonts w:ascii="Times New Roman" w:hAnsi="Times New Roman"/>
-          <w:b/>
-          <w:color w:val="000000"/>
-          <w:sz w:val="24"/>
-          <w:szCs w:val="24"/>
-        </w:rPr>
-      </w:pPr>
-    </w:p>
-    <w:p>
-      <w:pPr>
-        <w:pStyle w:val="a6"/>
-        <w:spacing w:line="360" w:lineRule="auto"/>
-        <w:jc w:val="both"/>
-        <w:rPr>
-          <w:rFonts w:ascii="Times New Roman" w:hAnsi="Times New Roman"/>
-          <w:b/>
-          <w:color w:val="000000"/>
-          <w:sz w:val="24"/>
-          <w:szCs w:val="24"/>
-        </w:rPr>
-      </w:pPr>
-    </w:p>
-    <w:p>
-      <w:pPr>
-        <w:pStyle w:val="a6"/>
-        <w:spacing w:line="360" w:lineRule="auto"/>
-        <w:jc w:val="both"/>
-        <w:rPr>
-          <w:rFonts w:ascii="Times New Roman" w:hAnsi="Times New Roman"/>
-          <w:b/>
-          <w:color w:val="000000"/>
-          <w:sz w:val="24"/>
-          <w:szCs w:val="24"/>
-        </w:rPr>
-      </w:pPr>
-    </w:p>
-    <w:p>
-      <w:pPr>
-        <w:pStyle w:val="a6"/>
-        <w:spacing w:line="360" w:lineRule="auto"/>
-        <w:jc w:val="both"/>
-        <w:rPr>
-          <w:rFonts w:ascii="Times New Roman" w:hAnsi="Times New Roman"/>
-          <w:b/>
-          <w:color w:val="000000"/>
-          <w:sz w:val="24"/>
-          <w:szCs w:val="24"/>
-        </w:rPr>
-      </w:pPr>
-    </w:p>
-    <w:p>
-      <w:pPr>
-        <w:pStyle w:val="a6"/>
-        <w:spacing w:line="360" w:lineRule="auto"/>
-        <w:jc w:val="both"/>
-        <w:rPr>
-          <w:rFonts w:ascii="Times New Roman" w:hAnsi="Times New Roman"/>
-          <w:b/>
-          <w:color w:val="000000"/>
-          <w:sz w:val="24"/>
-          <w:szCs w:val="24"/>
-        </w:rPr>
-      </w:pPr>
-    </w:p>
-    <w:p>
-      <w:pPr>
-        <w:pStyle w:val="a6"/>
-        <w:spacing w:line="360" w:lineRule="auto"/>
-        <w:jc w:val="both"/>
-        <w:rPr>
-          <w:rFonts w:ascii="Times New Roman" w:hAnsi="Times New Roman"/>
-          <w:b/>
-          <w:color w:val="000000"/>
-          <w:sz w:val="24"/>
-          <w:szCs w:val="24"/>
-        </w:rPr>
-      </w:pPr>
-    </w:p>
-    <w:p>
-      <w:pPr>
-        <w:pStyle w:val="a6"/>
-        <w:spacing w:line="360" w:lineRule="auto"/>
-        <w:jc w:val="both"/>
-        <w:rPr>
-          <w:rFonts w:ascii="Times New Roman" w:hAnsi="Times New Roman"/>
-          <w:b/>
-          <w:color w:val="000000"/>
-          <w:sz w:val="24"/>
-          <w:szCs w:val="24"/>
-        </w:rPr>
-      </w:pPr>
-    </w:p>
-    <w:p>
-      <w:pPr>
-        <w:pStyle w:val="a6"/>
-        <w:spacing w:line="360" w:lineRule="auto"/>
-        <w:jc w:val="both"/>
-        <w:rPr>
-          <w:rFonts w:ascii="Times New Roman" w:hAnsi="Times New Roman"/>
-          <w:b/>
-          <w:color w:val="000000"/>
-          <w:sz w:val="24"/>
-          <w:szCs w:val="24"/>
-        </w:rPr>
-      </w:pPr>
-    </w:p>
-    <w:p>
-      <w:pPr>
-        <w:pStyle w:val="a6"/>
-        <w:spacing w:line="360" w:lineRule="auto"/>
-        <w:jc w:val="both"/>
-        <w:rPr>
-          <w:rFonts w:ascii="Times New Roman" w:hAnsi="Times New Roman"/>
-          <w:b/>
-          <w:color w:val="000000"/>
-          <w:sz w:val="24"/>
-          <w:szCs w:val="24"/>
-        </w:rPr>
-      </w:pPr>
-    </w:p>
-    <w:p>
-      <w:pPr>
-        <w:pStyle w:val="a6"/>
-        <w:spacing w:line="360" w:lineRule="auto"/>
-        <w:jc w:val="both"/>
-        <w:rPr>
-          <w:rFonts w:ascii="Times New Roman" w:hAnsi="Times New Roman"/>
-          <w:b/>
-          <w:color w:val="000000"/>
-          <w:sz w:val="24"/>
-          <w:szCs w:val="24"/>
-        </w:rPr>
-      </w:pPr>
-    </w:p>
-    <w:p>
-      <w:pPr>
-        <w:pStyle w:val="a6"/>
-        <w:spacing w:line="360" w:lineRule="auto"/>
-        <w:jc w:val="both"/>
-        <w:rPr>
-          <w:rFonts w:ascii="Times New Roman" w:hAnsi="Times New Roman"/>
-          <w:b/>
-          <w:color w:val="000000"/>
-          <w:sz w:val="24"/>
-          <w:szCs w:val="24"/>
-        </w:rPr>
-      </w:pPr>
-    </w:p>
-    <w:p>
-      <w:pPr>
-        <w:pStyle w:val="a6"/>
-        <w:spacing w:line="360" w:lineRule="auto"/>
-        <w:jc w:val="both"/>
-        <w:rPr>
-          <w:rFonts w:ascii="Times New Roman" w:hAnsi="Times New Roman"/>
-          <w:b/>
-          <w:color w:val="000000"/>
-          <w:sz w:val="24"/>
-          <w:szCs w:val="24"/>
-        </w:rPr>
-      </w:pPr>
-    </w:p>
-    <w:p>
-      <w:pPr>
-        <w:pStyle w:val="a6"/>
-        <w:spacing w:line="360" w:lineRule="auto"/>
-        <w:jc w:val="both"/>
-        <w:rPr>
-          <w:rFonts w:ascii="Times New Roman" w:hAnsi="Times New Roman"/>
-          <w:b/>
-          <w:color w:val="000000"/>
-          <w:sz w:val="24"/>
-          <w:szCs w:val="24"/>
-        </w:rPr>
-      </w:pPr>
-    </w:p>
-    <w:p>
-      <w:pPr>
-        <w:pStyle w:val="a6"/>
-        <w:spacing w:line="360" w:lineRule="auto"/>
-        <w:jc w:val="both"/>
-        <w:rPr>
-          <w:rFonts w:ascii="Times New Roman" w:hAnsi="Times New Roman"/>
-          <w:b/>
-          <w:color w:val="000000"/>
-          <w:sz w:val="24"/>
-          <w:szCs w:val="24"/>
-        </w:rPr>
-      </w:pPr>
-    </w:p>
-    <w:p>
-      <w:pPr>
-        <w:pStyle w:val="a6"/>
-        <w:spacing w:line="360" w:lineRule="auto"/>
-        <w:jc w:val="both"/>
-        <w:rPr>
-          <w:rFonts w:ascii="Times New Roman" w:hAnsi="Times New Roman"/>
-          <w:b/>
-          <w:color w:val="000000"/>
-          <w:sz w:val="24"/>
-          <w:szCs w:val="24"/>
-        </w:rPr>
-      </w:pPr>
-    </w:p>
-    <w:p>
-      <w:pPr>
-        <w:pStyle w:val="a6"/>
-        <w:spacing w:line="360" w:lineRule="auto"/>
-        <w:jc w:val="both"/>
-        <w:rPr>
-          <w:rFonts w:ascii="Times New Roman" w:hAnsi="Times New Roman"/>
-          <w:b/>
-          <w:color w:val="000000"/>
-          <w:sz w:val="24"/>
-          <w:szCs w:val="24"/>
-        </w:rPr>
-      </w:pPr>
-    </w:p>
-    <w:p>
-      <w:pPr>
-        <w:pStyle w:val="a6"/>
-        <w:spacing w:line="360" w:lineRule="auto"/>
-        <w:jc w:val="both"/>
-        <w:rPr>
-          <w:rFonts w:ascii="Times New Roman" w:hAnsi="Times New Roman"/>
-          <w:b/>
-          <w:color w:val="000000"/>
-          <w:sz w:val="24"/>
-          <w:szCs w:val="24"/>
-        </w:rPr>
-      </w:pPr>
-    </w:p>
-    <w:p>
-      <w:pPr>
-        <w:pStyle w:val="a6"/>
-        <w:spacing w:line="360" w:lineRule="auto"/>
-        <w:jc w:val="both"/>
-        <w:rPr>
-          <w:rFonts w:ascii="Times New Roman" w:hAnsi="Times New Roman"/>
-          <w:b/>
-          <w:color w:val="000000"/>
-          <w:sz w:val="24"/>
-          <w:szCs w:val="24"/>
-        </w:rPr>
-      </w:pPr>
-    </w:p>
-    <w:p>
-      <w:pPr>
-        <w:pStyle w:val="a6"/>
-        <w:spacing w:line="360" w:lineRule="auto"/>
-        <w:jc w:val="both"/>
-        <w:rPr>
-          <w:rFonts w:ascii="Times New Roman" w:hAnsi="Times New Roman"/>
-          <w:b/>
-          <w:color w:val="000000"/>
-          <w:sz w:val="24"/>
-          <w:szCs w:val="24"/>
-        </w:rPr>
-      </w:pPr>
-    </w:p>
-    <w:p>
-      <w:pPr>
-        <w:pStyle w:val="a6"/>
-        <w:spacing w:line="360" w:lineRule="auto"/>
-        <w:jc w:val="both"/>
-        <w:rPr>
-          <w:rFonts w:ascii="Times New Roman" w:hAnsi="Times New Roman"/>
-          <w:b/>
-          <w:color w:val="000000"/>
-          <w:sz w:val="24"/>
-          <w:szCs w:val="24"/>
-        </w:rPr>
-      </w:pPr>
-    </w:p>
-    <w:p>
-      <w:pPr>
-        <w:pStyle w:val="a6"/>
-        <w:spacing w:line="360" w:lineRule="auto"/>
-        <w:jc w:val="both"/>
-        <w:rPr>
-          <w:rFonts w:ascii="Times New Roman" w:hAnsi="Times New Roman"/>
-          <w:b/>
-          <w:color w:val="000000"/>
-          <w:sz w:val="24"/>
-          <w:szCs w:val="24"/>
-        </w:rPr>
-      </w:pPr>
-    </w:p>
-    <w:p>
-      <w:pPr>
-        <w:pStyle w:val="a6"/>
-        <w:spacing w:line="360" w:lineRule="auto"/>
-        <w:jc w:val="both"/>
-        <w:rPr>
-          <w:rFonts w:ascii="Times New Roman" w:hAnsi="Times New Roman"/>
-          <w:b/>
-          <w:color w:val="000000"/>
-          <w:sz w:val="24"/>
-          <w:szCs w:val="24"/>
-        </w:rPr>
-      </w:pPr>
-    </w:p>
-    <w:p>
-      <w:pPr>
         <w:spacing w:after="0" w:line="360" w:lineRule="auto"/>
         <w:rPr>
           <w:rFonts w:ascii="Times New Roman" w:hAnsi="Times New Roman"/>
@@ -14207,6 +14939,7 @@
           <w:sz w:val="24"/>
           <w:szCs w:val="24"/>
         </w:rPr>
+        <w:lastRenderedPageBreak/>
         <w:t>4.3 Тенденции за усъвършенстване на разработката</w:t>
       </w:r>
     </w:p>
@@ -14995,7 +15728,7 @@
         </w:rPr>
         <w:t xml:space="preserve">[1] </w:t>
       </w:r>
-      <w:hyperlink r:id="rId16" w:history="1">
+      <w:hyperlink r:id="rId17" w:history="1">
         <w:r>
           <w:rPr>
             <w:rStyle w:val="a3"/>
@@ -15035,7 +15768,7 @@
         </w:rPr>
         <w:t xml:space="preserve">[2] </w:t>
       </w:r>
-      <w:hyperlink r:id="rId17" w:history="1">
+      <w:hyperlink r:id="rId18" w:history="1">
         <w:r>
           <w:rPr>
             <w:rStyle w:val="a3"/>
@@ -15173,7 +15906,7 @@
         </w:rPr>
         <w:t xml:space="preserve">] </w:t>
       </w:r>
-      <w:hyperlink r:id="rId18" w:history="1">
+      <w:hyperlink r:id="rId19" w:history="1">
         <w:r>
           <w:rPr>
             <w:rStyle w:val="a3"/>
@@ -15213,7 +15946,7 @@
         </w:rPr>
         <w:t xml:space="preserve">[6] </w:t>
       </w:r>
-      <w:hyperlink r:id="rId19" w:history="1">
+      <w:hyperlink r:id="rId20" w:history="1">
         <w:r>
           <w:rPr>
             <w:rStyle w:val="a3"/>
@@ -15253,7 +15986,7 @@
         </w:rPr>
         <w:t xml:space="preserve">[7] </w:t>
       </w:r>
-      <w:hyperlink r:id="rId20" w:history="1">
+      <w:hyperlink r:id="rId21" w:history="1">
         <w:r>
           <w:rPr>
             <w:rStyle w:val="a3"/>
@@ -15293,7 +16026,7 @@
         </w:rPr>
         <w:t xml:space="preserve">[8] </w:t>
       </w:r>
-      <w:hyperlink r:id="rId21" w:history="1">
+      <w:hyperlink r:id="rId22" w:history="1">
         <w:r>
           <w:rPr>
             <w:rStyle w:val="a3"/>
@@ -15331,6 +16064,7 @@
           <w:szCs w:val="24"/>
           <w:lang w:val="en-US"/>
         </w:rPr>
+        <w:lastRenderedPageBreak/>
         <w:t xml:space="preserve">[9] </w:t>
       </w:r>
       <w:r>
@@ -15346,7 +16080,7 @@
       </w:r>
     </w:p>
     <w:sectPr>
-      <w:footerReference w:type="default" r:id="rId22"/>
+      <w:footerReference w:type="default" r:id="rId23"/>
       <w:pgSz w:w="11906" w:h="16838"/>
       <w:pgMar w:top="1417" w:right="1417" w:bottom="1417" w:left="1417" w:header="708" w:footer="708" w:gutter="0"/>
       <w:pgNumType w:start="3"/>
@@ -18184,7 +18918,7 @@
   <w:style w:type="paragraph" w:default="1" w:styleId="a">
     <w:name w:val="Normal"/>
     <w:qFormat/>
-    <w:rsid w:val="00280C1D"/>
+    <w:rsid w:val="001D4ACF"/>
     <w:rPr>
       <w:rFonts w:ascii="Calibri" w:eastAsia="Calibri" w:hAnsi="Calibri" w:cs="Times New Roman"/>
     </w:rPr>
@@ -18731,7 +19465,7 @@
 </file>
 
 <file path=customXml/itemProps1.xml><?xml version="1.0" encoding="utf-8"?>
-<ds:datastoreItem xmlns:ds="http://schemas.openxmlformats.org/officeDocument/2006/customXml" ds:itemID="{AFE4520B-3466-43A9-9EC3-6EECF9C8FE0E}">
+<ds:datastoreItem xmlns:ds="http://schemas.openxmlformats.org/officeDocument/2006/customXml" ds:itemID="{2EC77EF1-7B86-495C-9BA8-425D05E2871B}">
   <ds:schemaRefs>
     <ds:schemaRef ds:uri="http://schemas.openxmlformats.org/officeDocument/2006/bibliography"/>
   </ds:schemaRefs>

</xml_diff>